<commit_message>
Edit chapter 5 & added chapter 6
</commit_message>
<xml_diff>
--- a/Пояснительная записка Абметка.docx
+++ b/Пояснительная записка Абметка.docx
@@ -81,7 +81,13 @@
         <w:rPr>
           <w:rFonts w:cs="Times New Roman"/>
         </w:rPr>
-        <w:t>Дисциплина: Распределенные информационные системы</w:t>
+        <w:t xml:space="preserve">Дисциплина: </w:t>
+      </w:r>
+      <w:r>
+        <w:rPr>
+          <w:rFonts w:cs="Times New Roman"/>
+        </w:rPr>
+        <w:t>Средства и технологии анализа и разработки информационных систем</w:t>
       </w:r>
     </w:p>
     <w:p>
@@ -281,13 +287,6 @@
     <w:p>
       <w:pPr>
         <w:ind w:firstLine="0"/>
-        <w:rPr>
-          <w:rFonts w:cs="Times New Roman"/>
-        </w:rPr>
-      </w:pPr>
-    </w:p>
-    <w:p>
-      <w:pPr>
         <w:rPr>
           <w:rFonts w:cs="Times New Roman"/>
         </w:rPr>
@@ -388,10 +387,10 @@
           <w:r>
             <w:fldChar w:fldCharType="separate"/>
           </w:r>
-          <w:hyperlink w:anchor="_Toc507947580" w:history="1">
-            <w:r>
-              <w:rPr>
-                <w:rStyle w:val="ab"/>
+          <w:hyperlink w:anchor="_Toc512372830" w:history="1">
+            <w:r>
+              <w:rPr>
+                <w:rStyle w:val="ac"/>
                 <w:rFonts w:cs="Times New Roman"/>
                 <w:noProof/>
               </w:rPr>
@@ -416,7 +415,7 @@
                 <w:noProof/>
                 <w:webHidden/>
               </w:rPr>
-              <w:instrText xml:space="preserve"> PAGEREF _Toc507947580 \h </w:instrText>
+              <w:instrText xml:space="preserve"> PAGEREF _Toc512372830 \h </w:instrText>
             </w:r>
             <w:r>
               <w:rPr>
@@ -460,10 +459,10 @@
               <w:lang w:eastAsia="ru-RU"/>
             </w:rPr>
           </w:pPr>
-          <w:hyperlink w:anchor="_Toc507947581" w:history="1">
-            <w:r>
-              <w:rPr>
-                <w:rStyle w:val="ab"/>
+          <w:hyperlink w:anchor="_Toc512372831" w:history="1">
+            <w:r>
+              <w:rPr>
+                <w:rStyle w:val="ac"/>
                 <w:rFonts w:cs="Times New Roman"/>
                 <w:noProof/>
               </w:rPr>
@@ -471,7 +470,7 @@
             </w:r>
             <w:r>
               <w:rPr>
-                <w:rStyle w:val="ab"/>
+                <w:rStyle w:val="ac"/>
                 <w:rFonts w:cs="Times New Roman"/>
                 <w:noProof/>
               </w:rPr>
@@ -496,7 +495,7 @@
                 <w:noProof/>
                 <w:webHidden/>
               </w:rPr>
-              <w:instrText xml:space="preserve"> PAGEREF _Toc507947581 \h </w:instrText>
+              <w:instrText xml:space="preserve"> PAGEREF _Toc512372831 \h </w:instrText>
             </w:r>
             <w:r>
               <w:rPr>
@@ -540,10 +539,10 @@
               <w:lang w:eastAsia="ru-RU"/>
             </w:rPr>
           </w:pPr>
-          <w:hyperlink w:anchor="_Toc507947582" w:history="1">
-            <w:r>
-              <w:rPr>
-                <w:rStyle w:val="ab"/>
+          <w:hyperlink w:anchor="_Toc512372832" w:history="1">
+            <w:r>
+              <w:rPr>
+                <w:rStyle w:val="ac"/>
                 <w:rFonts w:cs="Times New Roman"/>
                 <w:noProof/>
               </w:rPr>
@@ -551,7 +550,7 @@
             </w:r>
             <w:r>
               <w:rPr>
-                <w:rStyle w:val="ab"/>
+                <w:rStyle w:val="ac"/>
                 <w:rFonts w:cs="Times New Roman"/>
                 <w:noProof/>
               </w:rPr>
@@ -576,7 +575,7 @@
                 <w:noProof/>
                 <w:webHidden/>
               </w:rPr>
-              <w:instrText xml:space="preserve"> PAGEREF _Toc507947582 \h </w:instrText>
+              <w:instrText xml:space="preserve"> PAGEREF _Toc512372832 \h </w:instrText>
             </w:r>
             <w:r>
               <w:rPr>
@@ -620,10 +619,10 @@
               <w:lang w:eastAsia="ru-RU"/>
             </w:rPr>
           </w:pPr>
-          <w:hyperlink w:anchor="_Toc507947583" w:history="1">
-            <w:r>
-              <w:rPr>
-                <w:rStyle w:val="ab"/>
+          <w:hyperlink w:anchor="_Toc512372833" w:history="1">
+            <w:r>
+              <w:rPr>
+                <w:rStyle w:val="ac"/>
                 <w:rFonts w:cs="Times New Roman"/>
                 <w:noProof/>
               </w:rPr>
@@ -631,7 +630,7 @@
             </w:r>
             <w:r>
               <w:rPr>
-                <w:rStyle w:val="ab"/>
+                <w:rStyle w:val="ac"/>
                 <w:rFonts w:cs="Times New Roman"/>
                 <w:noProof/>
               </w:rPr>
@@ -656,7 +655,7 @@
                 <w:noProof/>
                 <w:webHidden/>
               </w:rPr>
-              <w:instrText xml:space="preserve"> PAGEREF _Toc507947583 \h </w:instrText>
+              <w:instrText xml:space="preserve"> PAGEREF _Toc512372833 \h </w:instrText>
             </w:r>
             <w:r>
               <w:rPr>
@@ -700,10 +699,10 @@
               <w:lang w:eastAsia="ru-RU"/>
             </w:rPr>
           </w:pPr>
-          <w:hyperlink w:anchor="_Toc507947584" w:history="1">
-            <w:r>
-              <w:rPr>
-                <w:rStyle w:val="ab"/>
+          <w:hyperlink w:anchor="_Toc512372834" w:history="1">
+            <w:r>
+              <w:rPr>
+                <w:rStyle w:val="ac"/>
                 <w:rFonts w:cs="Times New Roman"/>
                 <w:noProof/>
               </w:rPr>
@@ -711,7 +710,7 @@
             </w:r>
             <w:r>
               <w:rPr>
-                <w:rStyle w:val="ab"/>
+                <w:rStyle w:val="ac"/>
                 <w:rFonts w:cs="Times New Roman"/>
                 <w:noProof/>
               </w:rPr>
@@ -736,7 +735,7 @@
                 <w:noProof/>
                 <w:webHidden/>
               </w:rPr>
-              <w:instrText xml:space="preserve"> PAGEREF _Toc507947584 \h </w:instrText>
+              <w:instrText xml:space="preserve"> PAGEREF _Toc512372834 \h </w:instrText>
             </w:r>
             <w:r>
               <w:rPr>
@@ -780,30 +779,22 @@
               <w:lang w:eastAsia="ru-RU"/>
             </w:rPr>
           </w:pPr>
-          <w:hyperlink w:anchor="_Toc507947585" w:history="1">
-            <w:r>
-              <w:rPr>
-                <w:rStyle w:val="ab"/>
+          <w:hyperlink w:anchor="_Toc512372835" w:history="1">
+            <w:r>
+              <w:rPr>
+                <w:rStyle w:val="ac"/>
                 <w:rFonts w:cs="Times New Roman"/>
                 <w:noProof/>
               </w:rPr>
-              <w:t xml:space="preserve">5 </w:t>
-            </w:r>
-            <w:r>
-              <w:rPr>
-                <w:rStyle w:val="ab"/>
+              <w:t>5 О</w:t>
+            </w:r>
+            <w:r>
+              <w:rPr>
+                <w:rStyle w:val="ac"/>
                 <w:rFonts w:cs="Times New Roman"/>
                 <w:noProof/>
               </w:rPr>
-              <w:t>О</w:t>
-            </w:r>
-            <w:r>
-              <w:rPr>
-                <w:rStyle w:val="ab"/>
-                <w:rFonts w:cs="Times New Roman"/>
-                <w:noProof/>
-              </w:rPr>
-              <w:t>боснование выбора компонентов и технологий для реализации курсого проекта</w:t>
+              <w:t>боснование выбора компонентов и технологий</w:t>
             </w:r>
             <w:r>
               <w:rPr>
@@ -824,7 +815,7 @@
                 <w:noProof/>
                 <w:webHidden/>
               </w:rPr>
-              <w:instrText xml:space="preserve"> PAGEREF _Toc507947585 \h </w:instrText>
+              <w:instrText xml:space="preserve"> PAGEREF _Toc512372835 \h </w:instrText>
             </w:r>
             <w:r>
               <w:rPr>
@@ -862,13 +853,16 @@
               <w:tab w:val="right" w:leader="dot" w:pos="9345"/>
             </w:tabs>
             <w:rPr>
+              <w:rFonts w:asciiTheme="minorHAnsi" w:eastAsiaTheme="minorEastAsia" w:hAnsiTheme="minorHAnsi"/>
               <w:noProof/>
+              <w:sz w:val="22"/>
+              <w:lang w:eastAsia="ru-RU"/>
             </w:rPr>
           </w:pPr>
-          <w:hyperlink w:anchor="_Toc507947586" w:history="1">
-            <w:r>
-              <w:rPr>
-                <w:rStyle w:val="ab"/>
+          <w:hyperlink w:anchor="_Toc512372836" w:history="1">
+            <w:r>
+              <w:rPr>
+                <w:rStyle w:val="ac"/>
                 <w:rFonts w:eastAsia="Calibri" w:cs="Times New Roman"/>
                 <w:noProof/>
                 <w:lang w:eastAsia="ru-RU"/>
@@ -877,7 +871,7 @@
             </w:r>
             <w:r>
               <w:rPr>
-                <w:rStyle w:val="ab"/>
+                <w:rStyle w:val="ac"/>
                 <w:rFonts w:eastAsia="Calibri" w:cs="Times New Roman"/>
                 <w:noProof/>
                 <w:lang w:eastAsia="ru-RU"/>
@@ -886,7 +880,7 @@
             </w:r>
             <w:r>
               <w:rPr>
-                <w:rStyle w:val="ab"/>
+                <w:rStyle w:val="ac"/>
                 <w:rFonts w:cs="Times New Roman"/>
                 <w:noProof/>
               </w:rPr>
@@ -894,7 +888,7 @@
             </w:r>
             <w:r>
               <w:rPr>
-                <w:rStyle w:val="ab"/>
+                <w:rStyle w:val="ac"/>
                 <w:rFonts w:cs="Times New Roman"/>
                 <w:noProof/>
                 <w:lang w:val="en-US"/>
@@ -903,7 +897,7 @@
             </w:r>
             <w:r>
               <w:rPr>
-                <w:rStyle w:val="ab"/>
+                <w:rStyle w:val="ac"/>
                 <w:rFonts w:cs="Times New Roman"/>
                 <w:noProof/>
               </w:rPr>
@@ -911,7 +905,7 @@
             </w:r>
             <w:r>
               <w:rPr>
-                <w:rStyle w:val="ab"/>
+                <w:rStyle w:val="ac"/>
                 <w:rFonts w:cs="Times New Roman"/>
                 <w:noProof/>
                 <w:lang w:val="en-US"/>
@@ -920,7 +914,7 @@
             </w:r>
             <w:r>
               <w:rPr>
-                <w:rStyle w:val="ab"/>
+                <w:rStyle w:val="ac"/>
                 <w:rFonts w:cs="Times New Roman"/>
                 <w:noProof/>
               </w:rPr>
@@ -945,7 +939,7 @@
                 <w:noProof/>
                 <w:webHidden/>
               </w:rPr>
-              <w:instrText xml:space="preserve"> PAGEREF _Toc507947586 \h </w:instrText>
+              <w:instrText xml:space="preserve"> PAGEREF _Toc512372836 \h </w:instrText>
             </w:r>
             <w:r>
               <w:rPr>
@@ -983,13 +977,16 @@
               <w:tab w:val="right" w:leader="dot" w:pos="9345"/>
             </w:tabs>
             <w:rPr>
+              <w:rFonts w:asciiTheme="minorHAnsi" w:eastAsiaTheme="minorEastAsia" w:hAnsiTheme="minorHAnsi"/>
               <w:noProof/>
+              <w:sz w:val="22"/>
+              <w:lang w:eastAsia="ru-RU"/>
             </w:rPr>
           </w:pPr>
-          <w:hyperlink w:anchor="_Toc507947587" w:history="1">
-            <w:r>
-              <w:rPr>
-                <w:rStyle w:val="ab"/>
+          <w:hyperlink w:anchor="_Toc512372837" w:history="1">
+            <w:r>
+              <w:rPr>
+                <w:rStyle w:val="ac"/>
                 <w:rFonts w:cs="Times New Roman"/>
                 <w:noProof/>
               </w:rPr>
@@ -997,7 +994,7 @@
             </w:r>
             <w:r>
               <w:rPr>
-                <w:rStyle w:val="ab"/>
+                <w:rStyle w:val="ac"/>
                 <w:rFonts w:cs="Times New Roman"/>
                 <w:noProof/>
               </w:rPr>
@@ -1022,7 +1019,7 @@
                 <w:noProof/>
                 <w:webHidden/>
               </w:rPr>
-              <w:instrText xml:space="preserve"> PAGEREF _Toc507947587 \h </w:instrText>
+              <w:instrText xml:space="preserve"> PAGEREF _Toc512372837 \h </w:instrText>
             </w:r>
             <w:r>
               <w:rPr>
@@ -1060,41 +1057,35 @@
               <w:tab w:val="right" w:leader="dot" w:pos="9345"/>
             </w:tabs>
             <w:rPr>
+              <w:rFonts w:asciiTheme="minorHAnsi" w:eastAsiaTheme="minorEastAsia" w:hAnsiTheme="minorHAnsi"/>
               <w:noProof/>
+              <w:sz w:val="22"/>
+              <w:lang w:eastAsia="ru-RU"/>
             </w:rPr>
           </w:pPr>
-          <w:hyperlink w:anchor="_Toc507947588" w:history="1">
-            <w:r>
-              <w:rPr>
-                <w:rStyle w:val="ab"/>
+          <w:hyperlink w:anchor="_Toc512372838" w:history="1">
+            <w:r>
+              <w:rPr>
+                <w:rStyle w:val="ac"/>
                 <w:rFonts w:cs="Times New Roman"/>
                 <w:noProof/>
               </w:rPr>
-              <w:t>5.</w:t>
-            </w:r>
-            <w:r>
-              <w:rPr>
-                <w:rStyle w:val="ab"/>
+              <w:t xml:space="preserve">5.3 </w:t>
+            </w:r>
+            <w:r>
+              <w:rPr>
+                <w:rStyle w:val="ac"/>
                 <w:rFonts w:cs="Times New Roman"/>
                 <w:noProof/>
-                <w:lang w:val="en-US"/>
-              </w:rPr>
-              <w:t>3</w:t>
-            </w:r>
-            <w:r>
-              <w:rPr>
-                <w:rStyle w:val="ab"/>
+              </w:rPr>
+              <w:t>Д</w:t>
+            </w:r>
+            <w:r>
+              <w:rPr>
+                <w:rStyle w:val="ac"/>
                 <w:rFonts w:cs="Times New Roman"/>
                 <w:noProof/>
               </w:rPr>
-              <w:t xml:space="preserve"> Д</w:t>
-            </w:r>
-            <w:r>
-              <w:rPr>
-                <w:rStyle w:val="ab"/>
-                <w:rFonts w:cs="Times New Roman"/>
-                <w:noProof/>
-              </w:rPr>
               <w:t>иаграмма развертывания</w:t>
             </w:r>
             <w:r>
@@ -1116,7 +1107,7 @@
                 <w:noProof/>
                 <w:webHidden/>
               </w:rPr>
-              <w:instrText xml:space="preserve"> PAGEREF _Toc507947588 \h </w:instrText>
+              <w:instrText xml:space="preserve"> PAGEREF _Toc512372838 \h </w:instrText>
             </w:r>
             <w:r>
               <w:rPr>
@@ -1160,18 +1151,418 @@
               <w:lang w:eastAsia="ru-RU"/>
             </w:rPr>
           </w:pPr>
-          <w:hyperlink w:anchor="_Toc507947589" w:history="1">
-            <w:r>
-              <w:rPr>
-                <w:rStyle w:val="ab"/>
+          <w:hyperlink w:anchor="_Toc512372839" w:history="1">
+            <w:r>
+              <w:rPr>
+                <w:rStyle w:val="ac"/>
                 <w:rFonts w:cs="Times New Roman"/>
                 <w:noProof/>
               </w:rPr>
+              <w:t>6 М</w:t>
+            </w:r>
+            <w:r>
+              <w:rPr>
+                <w:rStyle w:val="ac"/>
+                <w:rFonts w:cs="Times New Roman"/>
+                <w:noProof/>
+              </w:rPr>
+              <w:t>одели представления системы и их описание</w:t>
+            </w:r>
+            <w:r>
+              <w:rPr>
+                <w:noProof/>
+                <w:webHidden/>
+              </w:rPr>
+              <w:tab/>
+            </w:r>
+            <w:r>
+              <w:rPr>
+                <w:noProof/>
+                <w:webHidden/>
+              </w:rPr>
+              <w:fldChar w:fldCharType="begin"/>
+            </w:r>
+            <w:r>
+              <w:rPr>
+                <w:noProof/>
+                <w:webHidden/>
+              </w:rPr>
+              <w:instrText xml:space="preserve"> PAGEREF _Toc512372839 \h </w:instrText>
+            </w:r>
+            <w:r>
+              <w:rPr>
+                <w:noProof/>
+                <w:webHidden/>
+              </w:rPr>
+            </w:r>
+            <w:r>
+              <w:rPr>
+                <w:noProof/>
+                <w:webHidden/>
+              </w:rPr>
+              <w:fldChar w:fldCharType="separate"/>
+            </w:r>
+            <w:r>
+              <w:rPr>
+                <w:noProof/>
+                <w:webHidden/>
+              </w:rPr>
+              <w:t>34</w:t>
+            </w:r>
+            <w:r>
+              <w:rPr>
+                <w:noProof/>
+                <w:webHidden/>
+              </w:rPr>
+              <w:fldChar w:fldCharType="end"/>
+            </w:r>
+          </w:hyperlink>
+        </w:p>
+        <w:p>
+          <w:pPr>
+            <w:pStyle w:val="21"/>
+            <w:tabs>
+              <w:tab w:val="right" w:leader="dot" w:pos="9345"/>
+            </w:tabs>
+            <w:rPr>
+              <w:rFonts w:asciiTheme="minorHAnsi" w:eastAsiaTheme="minorEastAsia" w:hAnsiTheme="minorHAnsi"/>
+              <w:noProof/>
+              <w:sz w:val="22"/>
+              <w:lang w:eastAsia="ru-RU"/>
+            </w:rPr>
+          </w:pPr>
+          <w:hyperlink w:anchor="_Toc512372840" w:history="1">
+            <w:r>
+              <w:rPr>
+                <w:rStyle w:val="ac"/>
+                <w:rFonts w:cs="Times New Roman"/>
+                <w:noProof/>
+              </w:rPr>
+              <w:t>6.1 Д</w:t>
+            </w:r>
+            <w:r>
+              <w:rPr>
+                <w:rStyle w:val="ac"/>
+                <w:rFonts w:cs="Times New Roman"/>
+                <w:noProof/>
+              </w:rPr>
+              <w:t>иаграмма состояний</w:t>
+            </w:r>
+            <w:r>
+              <w:rPr>
+                <w:noProof/>
+                <w:webHidden/>
+              </w:rPr>
+              <w:tab/>
+            </w:r>
+            <w:r>
+              <w:rPr>
+                <w:noProof/>
+                <w:webHidden/>
+              </w:rPr>
+              <w:fldChar w:fldCharType="begin"/>
+            </w:r>
+            <w:r>
+              <w:rPr>
+                <w:noProof/>
+                <w:webHidden/>
+              </w:rPr>
+              <w:instrText xml:space="preserve"> PAGEREF _Toc512372840 \h </w:instrText>
+            </w:r>
+            <w:r>
+              <w:rPr>
+                <w:noProof/>
+                <w:webHidden/>
+              </w:rPr>
+            </w:r>
+            <w:r>
+              <w:rPr>
+                <w:noProof/>
+                <w:webHidden/>
+              </w:rPr>
+              <w:fldChar w:fldCharType="separate"/>
+            </w:r>
+            <w:r>
+              <w:rPr>
+                <w:noProof/>
+                <w:webHidden/>
+              </w:rPr>
+              <w:t>34</w:t>
+            </w:r>
+            <w:r>
+              <w:rPr>
+                <w:noProof/>
+                <w:webHidden/>
+              </w:rPr>
+              <w:fldChar w:fldCharType="end"/>
+            </w:r>
+          </w:hyperlink>
+        </w:p>
+        <w:p>
+          <w:pPr>
+            <w:pStyle w:val="21"/>
+            <w:tabs>
+              <w:tab w:val="right" w:leader="dot" w:pos="9345"/>
+            </w:tabs>
+            <w:rPr>
+              <w:rFonts w:asciiTheme="minorHAnsi" w:eastAsiaTheme="minorEastAsia" w:hAnsiTheme="minorHAnsi"/>
+              <w:noProof/>
+              <w:sz w:val="22"/>
+              <w:lang w:eastAsia="ru-RU"/>
+            </w:rPr>
+          </w:pPr>
+          <w:hyperlink w:anchor="_Toc512372841" w:history="1">
+            <w:r>
+              <w:rPr>
+                <w:rStyle w:val="ac"/>
+                <w:rFonts w:cs="Times New Roman"/>
+                <w:noProof/>
+              </w:rPr>
+              <w:t>6.2 О</w:t>
+            </w:r>
+            <w:r>
+              <w:rPr>
+                <w:rStyle w:val="ac"/>
+                <w:rFonts w:cs="Times New Roman"/>
+                <w:noProof/>
+              </w:rPr>
+              <w:t>писание алгоритма авторизации пользователя</w:t>
+            </w:r>
+            <w:r>
+              <w:rPr>
+                <w:noProof/>
+                <w:webHidden/>
+              </w:rPr>
+              <w:tab/>
+            </w:r>
+            <w:r>
+              <w:rPr>
+                <w:noProof/>
+                <w:webHidden/>
+              </w:rPr>
+              <w:fldChar w:fldCharType="begin"/>
+            </w:r>
+            <w:r>
+              <w:rPr>
+                <w:noProof/>
+                <w:webHidden/>
+              </w:rPr>
+              <w:instrText xml:space="preserve"> PAGEREF _Toc512372841 \h </w:instrText>
+            </w:r>
+            <w:r>
+              <w:rPr>
+                <w:noProof/>
+                <w:webHidden/>
+              </w:rPr>
+            </w:r>
+            <w:r>
+              <w:rPr>
+                <w:noProof/>
+                <w:webHidden/>
+              </w:rPr>
+              <w:fldChar w:fldCharType="separate"/>
+            </w:r>
+            <w:r>
+              <w:rPr>
+                <w:noProof/>
+                <w:webHidden/>
+              </w:rPr>
+              <w:t>35</w:t>
+            </w:r>
+            <w:r>
+              <w:rPr>
+                <w:noProof/>
+                <w:webHidden/>
+              </w:rPr>
+              <w:fldChar w:fldCharType="end"/>
+            </w:r>
+          </w:hyperlink>
+        </w:p>
+        <w:p>
+          <w:pPr>
+            <w:pStyle w:val="21"/>
+            <w:tabs>
+              <w:tab w:val="right" w:leader="dot" w:pos="9345"/>
+            </w:tabs>
+            <w:rPr>
+              <w:rFonts w:asciiTheme="minorHAnsi" w:eastAsiaTheme="minorEastAsia" w:hAnsiTheme="minorHAnsi"/>
+              <w:noProof/>
+              <w:sz w:val="22"/>
+              <w:lang w:eastAsia="ru-RU"/>
+            </w:rPr>
+          </w:pPr>
+          <w:hyperlink w:anchor="_Toc512372842" w:history="1">
+            <w:r>
+              <w:rPr>
+                <w:rStyle w:val="ac"/>
+                <w:rFonts w:cs="Times New Roman"/>
+                <w:noProof/>
+              </w:rPr>
+              <w:t>6.3 О</w:t>
+            </w:r>
+            <w:r>
+              <w:rPr>
+                <w:rStyle w:val="ac"/>
+                <w:rFonts w:cs="Times New Roman"/>
+                <w:noProof/>
+              </w:rPr>
+              <w:t>писание алгоритма отклика кандидатом на вакансию</w:t>
+            </w:r>
+            <w:r>
+              <w:rPr>
+                <w:noProof/>
+                <w:webHidden/>
+              </w:rPr>
+              <w:tab/>
+            </w:r>
+            <w:r>
+              <w:rPr>
+                <w:noProof/>
+                <w:webHidden/>
+              </w:rPr>
+              <w:fldChar w:fldCharType="begin"/>
+            </w:r>
+            <w:r>
+              <w:rPr>
+                <w:noProof/>
+                <w:webHidden/>
+              </w:rPr>
+              <w:instrText xml:space="preserve"> PAGEREF _Toc512372842 \h </w:instrText>
+            </w:r>
+            <w:r>
+              <w:rPr>
+                <w:noProof/>
+                <w:webHidden/>
+              </w:rPr>
+            </w:r>
+            <w:r>
+              <w:rPr>
+                <w:noProof/>
+                <w:webHidden/>
+              </w:rPr>
+              <w:fldChar w:fldCharType="separate"/>
+            </w:r>
+            <w:r>
+              <w:rPr>
+                <w:noProof/>
+                <w:webHidden/>
+              </w:rPr>
+              <w:t>36</w:t>
+            </w:r>
+            <w:r>
+              <w:rPr>
+                <w:noProof/>
+                <w:webHidden/>
+              </w:rPr>
+              <w:fldChar w:fldCharType="end"/>
+            </w:r>
+          </w:hyperlink>
+        </w:p>
+        <w:p>
+          <w:pPr>
+            <w:pStyle w:val="11"/>
+            <w:tabs>
+              <w:tab w:val="right" w:leader="dot" w:pos="9345"/>
+            </w:tabs>
+            <w:rPr>
+              <w:rFonts w:asciiTheme="minorHAnsi" w:eastAsiaTheme="minorEastAsia" w:hAnsiTheme="minorHAnsi"/>
+              <w:noProof/>
+              <w:sz w:val="22"/>
+              <w:lang w:eastAsia="ru-RU"/>
+            </w:rPr>
+          </w:pPr>
+          <w:hyperlink w:anchor="_Toc512372843" w:history="1">
+            <w:r>
+              <w:rPr>
+                <w:rStyle w:val="ac"/>
+                <w:rFonts w:cs="Times New Roman"/>
+                <w:noProof/>
+              </w:rPr>
+              <w:t>7 О</w:t>
+            </w:r>
+            <w:r>
+              <w:rPr>
+                <w:rStyle w:val="ac"/>
+                <w:rFonts w:cs="Times New Roman"/>
+                <w:noProof/>
+              </w:rPr>
+              <w:t>писание применения паттернов проектирования</w:t>
+            </w:r>
+            <w:r>
+              <w:rPr>
+                <w:noProof/>
+                <w:webHidden/>
+              </w:rPr>
+              <w:tab/>
+            </w:r>
+            <w:r>
+              <w:rPr>
+                <w:noProof/>
+                <w:webHidden/>
+              </w:rPr>
+              <w:fldChar w:fldCharType="begin"/>
+            </w:r>
+            <w:r>
+              <w:rPr>
+                <w:noProof/>
+                <w:webHidden/>
+              </w:rPr>
+              <w:instrText xml:space="preserve"> PAGEREF _Toc512372843 \h </w:instrText>
+            </w:r>
+            <w:r>
+              <w:rPr>
+                <w:noProof/>
+                <w:webHidden/>
+              </w:rPr>
+            </w:r>
+            <w:r>
+              <w:rPr>
+                <w:noProof/>
+                <w:webHidden/>
+              </w:rPr>
+              <w:fldChar w:fldCharType="separate"/>
+            </w:r>
+            <w:r>
+              <w:rPr>
+                <w:noProof/>
+                <w:webHidden/>
+              </w:rPr>
+              <w:t>39</w:t>
+            </w:r>
+            <w:r>
+              <w:rPr>
+                <w:noProof/>
+                <w:webHidden/>
+              </w:rPr>
+              <w:fldChar w:fldCharType="end"/>
+            </w:r>
+          </w:hyperlink>
+        </w:p>
+        <w:p>
+          <w:pPr>
+            <w:pStyle w:val="11"/>
+            <w:tabs>
+              <w:tab w:val="right" w:leader="dot" w:pos="9345"/>
+            </w:tabs>
+            <w:rPr>
+              <w:rFonts w:asciiTheme="minorHAnsi" w:eastAsiaTheme="minorEastAsia" w:hAnsiTheme="minorHAnsi"/>
+              <w:noProof/>
+              <w:sz w:val="22"/>
+              <w:lang w:eastAsia="ru-RU"/>
+            </w:rPr>
+          </w:pPr>
+          <w:hyperlink w:anchor="_Toc512372844" w:history="1">
+            <w:r>
+              <w:rPr>
+                <w:rStyle w:val="ac"/>
+                <w:rFonts w:cs="Times New Roman"/>
+                <w:noProof/>
+              </w:rPr>
               <w:t>С</w:t>
             </w:r>
             <w:r>
               <w:rPr>
-                <w:rStyle w:val="ab"/>
+                <w:rStyle w:val="ac"/>
                 <w:rFonts w:cs="Times New Roman"/>
                 <w:noProof/>
               </w:rPr>
@@ -1196,7 +1587,7 @@
                 <w:noProof/>
                 <w:webHidden/>
               </w:rPr>
-              <w:instrText xml:space="preserve"> PAGEREF _Toc507947589 \h </w:instrText>
+              <w:instrText xml:space="preserve"> PAGEREF _Toc512372844 \h </w:instrText>
             </w:r>
             <w:r>
               <w:rPr>
@@ -1216,7 +1607,7 @@
                 <w:noProof/>
                 <w:webHidden/>
               </w:rPr>
-              <w:t>34</w:t>
+              <w:t>40</w:t>
             </w:r>
             <w:r>
               <w:rPr>
@@ -1252,14 +1643,6 @@
           <w:b/>
         </w:rPr>
       </w:pPr>
-    </w:p>
-    <w:p>
-      <w:pPr>
-        <w:ind w:firstLine="0"/>
-        <w:rPr>
-          <w:b/>
-        </w:rPr>
-      </w:pPr>
       <w:bookmarkStart w:id="0" w:name="_GoBack"/>
       <w:bookmarkEnd w:id="0"/>
     </w:p>
@@ -1353,62 +1736,6 @@
     </w:p>
     <w:p>
       <w:pPr>
-        <w:ind w:firstLine="0"/>
-        <w:rPr>
-          <w:b/>
-        </w:rPr>
-      </w:pPr>
-    </w:p>
-    <w:p>
-      <w:pPr>
-        <w:ind w:firstLine="0"/>
-        <w:rPr>
-          <w:b/>
-        </w:rPr>
-      </w:pPr>
-    </w:p>
-    <w:p>
-      <w:pPr>
-        <w:ind w:firstLine="0"/>
-        <w:rPr>
-          <w:b/>
-        </w:rPr>
-      </w:pPr>
-    </w:p>
-    <w:p>
-      <w:pPr>
-        <w:ind w:firstLine="0"/>
-        <w:rPr>
-          <w:b/>
-        </w:rPr>
-      </w:pPr>
-    </w:p>
-    <w:p>
-      <w:pPr>
-        <w:ind w:firstLine="0"/>
-        <w:rPr>
-          <w:b/>
-        </w:rPr>
-      </w:pPr>
-    </w:p>
-    <w:p>
-      <w:pPr>
-        <w:ind w:firstLine="0"/>
-        <w:rPr>
-          <w:b/>
-        </w:rPr>
-      </w:pPr>
-    </w:p>
-    <w:p>
-      <w:pPr>
-        <w:ind w:firstLine="0"/>
-        <w:rPr>
-          <w:b/>
-        </w:rPr>
-      </w:pPr>
-    </w:p>
-    <w:p>
-      <w:pPr>
         <w:pStyle w:val="1"/>
         <w:jc w:val="center"/>
         <w:rPr>
@@ -1418,7 +1745,7 @@
           <w:sz w:val="28"/>
         </w:rPr>
       </w:pPr>
-      <w:bookmarkStart w:id="1" w:name="_Toc507947580"/>
+      <w:bookmarkStart w:id="1" w:name="_Toc512372830"/>
       <w:r>
         <w:rPr>
           <w:rFonts w:ascii="Times New Roman" w:hAnsi="Times New Roman" w:cs="Times New Roman"/>
@@ -1456,15 +1783,12 @@
     </w:p>
     <w:p>
       <w:r>
-        <w:t xml:space="preserve">Управление персоналом состоит в подборе и сохранении требуемого организации персонала, его профессиональном обучении и развитии, оценке деятельности каждого из работников с точки зрения реализации целей </w:t>
-      </w:r>
+        <w:t>Управление персоналом состоит в подборе и сохранении требуемого организации персонала, его профессиональном обучении и развитии, оценке деятельности каждого из работников с точки зрения реализации целей организации, дающей возможность скорректировать его поведение, вознаграждении персонала за его усилия.</w:t>
+      </w:r>
+    </w:p>
+    <w:p>
       <w:r>
         <w:lastRenderedPageBreak/>
-        <w:t>организации, дающей возможность скорректировать его поведение, вознаграждении персонала за его усилия.</w:t>
-      </w:r>
-    </w:p>
-    <w:p>
-      <w:r>
         <w:t>Работники кадровых служб давно ощущали потребность в более обоснованных и надежных процедурах. Повышение эффективности и надежности отбора связывается с последовательным проведением проверки деловых и личностных качеств кандидата, основанной на взаимодополняющих методах их выявления и источниках информации. Осуществляется поэтапный отбор кандидатур. Каждый раз отсеивают тех, кто обнаружил явное несоответствие предъявляемым требованиям. Одновременно применяют, по возможности, объективную оценку фактических знаний и степени; владения кандидатом необходимыми производственными навыками. Таким образом, формируется сложная многоступенчатая система проведения отбора человеческих ресурсов</w:t>
       </w:r>
       <w:r>
@@ -1531,7 +1855,7 @@
     </w:p>
     <w:p>
       <w:pPr>
-        <w:pStyle w:val="a6"/>
+        <w:pStyle w:val="a7"/>
         <w:numPr>
           <w:ilvl w:val="0"/>
           <w:numId w:val="7"/>
@@ -1600,7 +1924,7 @@
     </w:p>
     <w:p>
       <w:pPr>
-        <w:pStyle w:val="a6"/>
+        <w:pStyle w:val="a7"/>
         <w:numPr>
           <w:ilvl w:val="0"/>
           <w:numId w:val="7"/>
@@ -1644,7 +1968,7 @@
     </w:p>
     <w:p>
       <w:pPr>
-        <w:pStyle w:val="a6"/>
+        <w:pStyle w:val="a7"/>
         <w:numPr>
           <w:ilvl w:val="0"/>
           <w:numId w:val="7"/>
@@ -1697,7 +2021,7 @@
     </w:p>
     <w:p>
       <w:pPr>
-        <w:pStyle w:val="a6"/>
+        <w:pStyle w:val="a7"/>
         <w:numPr>
           <w:ilvl w:val="0"/>
           <w:numId w:val="7"/>
@@ -1742,7 +2066,7 @@
     </w:p>
     <w:p>
       <w:pPr>
-        <w:pStyle w:val="a6"/>
+        <w:pStyle w:val="a7"/>
         <w:numPr>
           <w:ilvl w:val="0"/>
           <w:numId w:val="7"/>
@@ -1778,7 +2102,7 @@
     </w:p>
     <w:p>
       <w:pPr>
-        <w:pStyle w:val="a6"/>
+        <w:pStyle w:val="a7"/>
         <w:numPr>
           <w:ilvl w:val="0"/>
           <w:numId w:val="7"/>
@@ -1815,7 +2139,7 @@
     </w:p>
     <w:p>
       <w:pPr>
-        <w:pStyle w:val="a6"/>
+        <w:pStyle w:val="a7"/>
         <w:numPr>
           <w:ilvl w:val="0"/>
           <w:numId w:val="7"/>
@@ -1838,7 +2162,6 @@
           <w:sz w:val="28"/>
           <w:szCs w:val="28"/>
         </w:rPr>
-        <w:lastRenderedPageBreak/>
         <w:t>реализовать клиент-серверное взаимодействие, что позволит управлять базой данных и выполнять определенный ряд функций только на серверной части</w:t>
       </w:r>
       <w:r>
@@ -1852,7 +2175,7 @@
     </w:p>
     <w:p>
       <w:pPr>
-        <w:pStyle w:val="a6"/>
+        <w:pStyle w:val="a7"/>
         <w:numPr>
           <w:ilvl w:val="0"/>
           <w:numId w:val="7"/>
@@ -1875,6 +2198,7 @@
           <w:sz w:val="28"/>
           <w:szCs w:val="28"/>
         </w:rPr>
+        <w:lastRenderedPageBreak/>
         <w:t>разработать простой и удобный интерфейс приложения</w:t>
       </w:r>
       <w:r>
@@ -1888,7 +2212,7 @@
     </w:p>
     <w:p>
       <w:pPr>
-        <w:pStyle w:val="a6"/>
+        <w:pStyle w:val="a7"/>
         <w:numPr>
           <w:ilvl w:val="0"/>
           <w:numId w:val="7"/>
@@ -1946,7 +2270,7 @@
         </w:rPr>
       </w:pPr>
       <w:bookmarkStart w:id="2" w:name="_Toc500516649"/>
-      <w:bookmarkStart w:id="3" w:name="_Toc507947581"/>
+      <w:bookmarkStart w:id="3" w:name="_Toc512372831"/>
       <w:r>
         <w:rPr>
           <w:rFonts w:ascii="Times New Roman" w:hAnsi="Times New Roman" w:cs="Times New Roman"/>
@@ -1982,7 +2306,7 @@
     </w:p>
     <w:p>
       <w:pPr>
-        <w:pStyle w:val="a6"/>
+        <w:pStyle w:val="a7"/>
         <w:numPr>
           <w:ilvl w:val="0"/>
           <w:numId w:val="8"/>
@@ -2005,7 +2329,7 @@
     </w:p>
     <w:p>
       <w:pPr>
-        <w:pStyle w:val="a6"/>
+        <w:pStyle w:val="a7"/>
         <w:numPr>
           <w:ilvl w:val="0"/>
           <w:numId w:val="8"/>
@@ -2028,7 +2352,7 @@
     </w:p>
     <w:p>
       <w:pPr>
-        <w:pStyle w:val="a6"/>
+        <w:pStyle w:val="a7"/>
         <w:numPr>
           <w:ilvl w:val="0"/>
           <w:numId w:val="8"/>
@@ -2051,7 +2375,7 @@
     </w:p>
     <w:p>
       <w:pPr>
-        <w:pStyle w:val="a6"/>
+        <w:pStyle w:val="a7"/>
         <w:numPr>
           <w:ilvl w:val="0"/>
           <w:numId w:val="8"/>
@@ -2074,7 +2398,7 @@
     </w:p>
     <w:p>
       <w:pPr>
-        <w:pStyle w:val="a6"/>
+        <w:pStyle w:val="a7"/>
         <w:numPr>
           <w:ilvl w:val="0"/>
           <w:numId w:val="8"/>
@@ -2097,7 +2421,7 @@
     </w:p>
     <w:p>
       <w:pPr>
-        <w:pStyle w:val="a6"/>
+        <w:pStyle w:val="a7"/>
         <w:numPr>
           <w:ilvl w:val="0"/>
           <w:numId w:val="8"/>
@@ -2120,7 +2444,7 @@
     </w:p>
     <w:p>
       <w:pPr>
-        <w:pStyle w:val="a6"/>
+        <w:pStyle w:val="a7"/>
         <w:numPr>
           <w:ilvl w:val="0"/>
           <w:numId w:val="8"/>
@@ -2143,7 +2467,7 @@
     </w:p>
     <w:p>
       <w:pPr>
-        <w:pStyle w:val="a6"/>
+        <w:pStyle w:val="a7"/>
         <w:numPr>
           <w:ilvl w:val="0"/>
           <w:numId w:val="8"/>
@@ -2166,7 +2490,7 @@
     </w:p>
     <w:p>
       <w:pPr>
-        <w:pStyle w:val="a6"/>
+        <w:pStyle w:val="a7"/>
         <w:numPr>
           <w:ilvl w:val="0"/>
           <w:numId w:val="8"/>
@@ -2396,7 +2720,7 @@
           <w:sz w:val="28"/>
         </w:rPr>
       </w:pPr>
-      <w:bookmarkStart w:id="4" w:name="_Toc507947582"/>
+      <w:bookmarkStart w:id="4" w:name="_Toc512372832"/>
       <w:r>
         <w:rPr>
           <w:rFonts w:ascii="Times New Roman" w:hAnsi="Times New Roman" w:cs="Times New Roman"/>
@@ -2427,7 +2751,7 @@
     </w:p>
     <w:p>
       <w:pPr>
-        <w:pStyle w:val="a8"/>
+        <w:pStyle w:val="a9"/>
         <w:spacing w:before="0" w:beforeAutospacing="0" w:after="0" w:afterAutospacing="0" w:line="360" w:lineRule="auto"/>
         <w:ind w:firstLine="708"/>
         <w:jc w:val="both"/>
@@ -2448,7 +2772,7 @@
     </w:p>
     <w:p>
       <w:pPr>
-        <w:pStyle w:val="a8"/>
+        <w:pStyle w:val="a9"/>
         <w:spacing w:before="0" w:beforeAutospacing="0" w:after="0" w:afterAutospacing="0" w:line="360" w:lineRule="auto"/>
         <w:ind w:firstLine="708"/>
         <w:jc w:val="both"/>
@@ -2506,7 +2830,7 @@
           <w:lang w:eastAsia="ru-RU"/>
         </w:rPr>
         <w:drawing>
-          <wp:inline distT="0" distB="0" distL="0" distR="0" wp14:anchorId="514CA201" wp14:editId="03EFD722">
+          <wp:inline distT="0" distB="0" distL="0" distR="0" wp14:anchorId="5C533671" wp14:editId="7F5C8528">
             <wp:extent cx="5940425" cy="3323590"/>
             <wp:effectExtent l="0" t="0" r="3175" b="0"/>
             <wp:docPr id="1" name="Рисунок 1"/>
@@ -2544,7 +2868,7 @@
     </w:p>
     <w:p>
       <w:pPr>
-        <w:pStyle w:val="a8"/>
+        <w:pStyle w:val="a9"/>
         <w:spacing w:before="0" w:beforeAutospacing="0" w:after="0" w:afterAutospacing="0" w:line="360" w:lineRule="auto"/>
         <w:ind w:firstLine="708"/>
         <w:jc w:val="center"/>
@@ -2557,7 +2881,7 @@
     </w:p>
     <w:p>
       <w:pPr>
-        <w:pStyle w:val="a8"/>
+        <w:pStyle w:val="a9"/>
         <w:spacing w:before="0" w:beforeAutospacing="0" w:after="0" w:afterAutospacing="0" w:line="360" w:lineRule="auto"/>
         <w:ind w:firstLine="708"/>
         <w:jc w:val="center"/>
@@ -2611,7 +2935,7 @@
     </w:p>
     <w:p>
       <w:pPr>
-        <w:pStyle w:val="a8"/>
+        <w:pStyle w:val="a9"/>
         <w:spacing w:before="0" w:beforeAutospacing="0" w:after="0" w:afterAutospacing="0" w:line="360" w:lineRule="auto"/>
         <w:ind w:firstLine="708"/>
         <w:jc w:val="both"/>
@@ -2675,7 +2999,7 @@
     </w:p>
     <w:p>
       <w:pPr>
-        <w:pStyle w:val="a8"/>
+        <w:pStyle w:val="a9"/>
         <w:spacing w:before="0" w:beforeAutospacing="0" w:after="0" w:afterAutospacing="0" w:line="360" w:lineRule="auto"/>
         <w:ind w:firstLine="708"/>
         <w:jc w:val="both"/>
@@ -2737,7 +3061,7 @@
     </w:p>
     <w:p>
       <w:pPr>
-        <w:pStyle w:val="a8"/>
+        <w:pStyle w:val="a9"/>
         <w:spacing w:before="0" w:beforeAutospacing="0" w:after="0" w:afterAutospacing="0" w:line="360" w:lineRule="auto"/>
         <w:ind w:firstLine="708"/>
         <w:jc w:val="both"/>
@@ -2750,7 +3074,7 @@
     </w:p>
     <w:p>
       <w:pPr>
-        <w:pStyle w:val="a8"/>
+        <w:pStyle w:val="a9"/>
         <w:spacing w:before="0" w:beforeAutospacing="0" w:after="0" w:afterAutospacing="0" w:line="360" w:lineRule="auto"/>
         <w:jc w:val="center"/>
         <w:rPr>
@@ -2762,7 +3086,7 @@
           <w:noProof/>
         </w:rPr>
         <w:drawing>
-          <wp:inline distT="0" distB="0" distL="0" distR="0" wp14:anchorId="231CF3DE" wp14:editId="28C44E30">
+          <wp:inline distT="0" distB="0" distL="0" distR="0" wp14:anchorId="1B6D5641" wp14:editId="4C92C5DE">
             <wp:extent cx="5940425" cy="3307715"/>
             <wp:effectExtent l="0" t="0" r="3175" b="6985"/>
             <wp:docPr id="2" name="Рисунок 2"/>
@@ -2800,7 +3124,7 @@
     </w:p>
     <w:p>
       <w:pPr>
-        <w:pStyle w:val="a8"/>
+        <w:pStyle w:val="a9"/>
         <w:spacing w:before="0" w:beforeAutospacing="0" w:after="0" w:afterAutospacing="0" w:line="360" w:lineRule="auto"/>
         <w:ind w:firstLine="708"/>
         <w:jc w:val="both"/>
@@ -3265,7 +3589,7 @@
         </w:rPr>
         <w:lastRenderedPageBreak/>
         <w:drawing>
-          <wp:inline distT="0" distB="0" distL="0" distR="0" wp14:anchorId="0DF8464E" wp14:editId="08ADE107">
+          <wp:inline distT="0" distB="0" distL="0" distR="0" wp14:anchorId="35BDAFB7" wp14:editId="490ABFB2">
             <wp:extent cx="5940425" cy="3326765"/>
             <wp:effectExtent l="0" t="0" r="3175" b="6985"/>
             <wp:docPr id="3" name="Рисунок 3"/>
@@ -3375,7 +3699,7 @@
           <w:lang w:eastAsia="ru-RU"/>
         </w:rPr>
         <w:drawing>
-          <wp:inline distT="0" distB="0" distL="0" distR="0" wp14:anchorId="119E6FFC" wp14:editId="063AD0FF">
+          <wp:inline distT="0" distB="0" distL="0" distR="0" wp14:anchorId="3C68DCB1" wp14:editId="1DE741A7">
             <wp:extent cx="5940425" cy="3303905"/>
             <wp:effectExtent l="0" t="0" r="3175" b="0"/>
             <wp:docPr id="4" name="Рисунок 4"/>
@@ -3504,7 +3828,7 @@
     </w:p>
     <w:p>
       <w:pPr>
-        <w:pStyle w:val="a8"/>
+        <w:pStyle w:val="a9"/>
         <w:spacing w:before="0" w:beforeAutospacing="0" w:after="0" w:afterAutospacing="0" w:line="360" w:lineRule="auto"/>
         <w:ind w:firstLine="708"/>
         <w:jc w:val="both"/>
@@ -3558,7 +3882,7 @@
     </w:p>
     <w:p>
       <w:pPr>
-        <w:pStyle w:val="a8"/>
+        <w:pStyle w:val="a9"/>
         <w:spacing w:before="0" w:beforeAutospacing="0" w:after="0" w:afterAutospacing="0" w:line="360" w:lineRule="auto"/>
         <w:ind w:firstLine="708"/>
         <w:jc w:val="both"/>
@@ -3571,7 +3895,7 @@
     </w:p>
     <w:p>
       <w:pPr>
-        <w:pStyle w:val="a8"/>
+        <w:pStyle w:val="a9"/>
         <w:spacing w:before="0" w:beforeAutospacing="0" w:after="0" w:afterAutospacing="0" w:line="360" w:lineRule="auto"/>
         <w:jc w:val="both"/>
         <w:rPr>
@@ -3585,7 +3909,7 @@
           <w:noProof/>
         </w:rPr>
         <w:drawing>
-          <wp:inline distT="0" distB="0" distL="0" distR="0" wp14:anchorId="19706DD4" wp14:editId="0932116C">
+          <wp:inline distT="0" distB="0" distL="0" distR="0" wp14:anchorId="4BCE64DB" wp14:editId="48000072">
             <wp:extent cx="5940425" cy="3315970"/>
             <wp:effectExtent l="0" t="0" r="3175" b="0"/>
             <wp:docPr id="5" name="Рисунок 5"/>
@@ -3623,7 +3947,7 @@
     </w:p>
     <w:p>
       <w:pPr>
-        <w:pStyle w:val="a8"/>
+        <w:pStyle w:val="a9"/>
         <w:spacing w:before="0" w:beforeAutospacing="0" w:after="0" w:afterAutospacing="0" w:line="360" w:lineRule="auto"/>
         <w:ind w:firstLine="708"/>
         <w:jc w:val="both"/>
@@ -3685,7 +4009,7 @@
     </w:p>
     <w:p>
       <w:pPr>
-        <w:pStyle w:val="a8"/>
+        <w:pStyle w:val="a9"/>
         <w:spacing w:before="0" w:beforeAutospacing="0" w:after="0" w:afterAutospacing="0" w:line="360" w:lineRule="auto"/>
         <w:ind w:firstLine="708"/>
         <w:jc w:val="both"/>
@@ -3779,7 +4103,7 @@
           <w:lang w:eastAsia="ru-RU"/>
         </w:rPr>
         <w:drawing>
-          <wp:inline distT="0" distB="0" distL="0" distR="0" wp14:anchorId="60D30093" wp14:editId="19C9E4EA">
+          <wp:inline distT="0" distB="0" distL="0" distR="0" wp14:anchorId="431DFBEB" wp14:editId="70562C6D">
             <wp:extent cx="5940425" cy="3320415"/>
             <wp:effectExtent l="0" t="0" r="3175" b="0"/>
             <wp:docPr id="6" name="Рисунок 6"/>
@@ -3975,7 +4299,7 @@
     </w:p>
     <w:p>
       <w:pPr>
-        <w:pStyle w:val="a8"/>
+        <w:pStyle w:val="a9"/>
         <w:spacing w:before="0" w:beforeAutospacing="0" w:after="0" w:afterAutospacing="0" w:line="360" w:lineRule="auto"/>
         <w:ind w:firstLine="708"/>
         <w:jc w:val="both"/>
@@ -4033,7 +4357,7 @@
           <w:sz w:val="28"/>
         </w:rPr>
       </w:pPr>
-      <w:bookmarkStart w:id="5" w:name="_Toc507947583"/>
+      <w:bookmarkStart w:id="5" w:name="_Toc512372833"/>
       <w:r>
         <w:rPr>
           <w:rFonts w:ascii="Times New Roman" w:hAnsi="Times New Roman" w:cs="Times New Roman"/>
@@ -4667,7 +4991,7 @@
           <w:lang w:eastAsia="ru-RU"/>
         </w:rPr>
         <w:drawing>
-          <wp:inline distT="0" distB="0" distL="0" distR="0" wp14:anchorId="715FB2DB" wp14:editId="7F5D7131">
+          <wp:inline distT="0" distB="0" distL="0" distR="0" wp14:anchorId="34F34B6F" wp14:editId="74A1A249">
             <wp:extent cx="5940425" cy="4466590"/>
             <wp:effectExtent l="0" t="0" r="3175" b="0"/>
             <wp:docPr id="8" name="Рисунок 8"/>
@@ -4744,7 +5068,7 @@
     </w:p>
     <w:p>
       <w:pPr>
-        <w:pStyle w:val="a6"/>
+        <w:pStyle w:val="a7"/>
         <w:numPr>
           <w:ilvl w:val="0"/>
           <w:numId w:val="11"/>
@@ -4894,7 +5218,7 @@
           <w:lang w:eastAsia="ru-RU"/>
         </w:rPr>
         <w:drawing>
-          <wp:inline distT="0" distB="0" distL="0" distR="0" wp14:anchorId="3ECC6BE6" wp14:editId="43541D36">
+          <wp:inline distT="0" distB="0" distL="0" distR="0" wp14:anchorId="77DBB6DD" wp14:editId="43032F4D">
             <wp:extent cx="5940425" cy="3898265"/>
             <wp:effectExtent l="0" t="0" r="3175" b="6985"/>
             <wp:docPr id="9" name="Рисунок 9"/>
@@ -5258,7 +5582,7 @@
     </w:p>
     <w:p>
       <w:pPr>
-        <w:pStyle w:val="a6"/>
+        <w:pStyle w:val="a7"/>
         <w:numPr>
           <w:ilvl w:val="0"/>
           <w:numId w:val="11"/>
@@ -5494,7 +5818,7 @@
         </w:rPr>
         <w:lastRenderedPageBreak/>
         <w:drawing>
-          <wp:inline distT="0" distB="0" distL="0" distR="0" wp14:anchorId="0CF18579" wp14:editId="289A392B">
+          <wp:inline distT="0" distB="0" distL="0" distR="0" wp14:anchorId="6C3A6FEA" wp14:editId="18E46723">
             <wp:extent cx="5940425" cy="3706495"/>
             <wp:effectExtent l="0" t="0" r="3175" b="8255"/>
             <wp:docPr id="12" name="Рисунок 12"/>
@@ -5814,7 +6138,7 @@
           <w:sz w:val="28"/>
         </w:rPr>
       </w:pPr>
-      <w:bookmarkStart w:id="6" w:name="_Toc507947584"/>
+      <w:bookmarkStart w:id="6" w:name="_Toc512372834"/>
       <w:r>
         <w:rPr>
           <w:rFonts w:ascii="Times New Roman" w:hAnsi="Times New Roman" w:cs="Times New Roman"/>
@@ -5855,7 +6179,7 @@
     </w:p>
     <w:p>
       <w:pPr>
-        <w:pStyle w:val="a6"/>
+        <w:pStyle w:val="a7"/>
         <w:numPr>
           <w:ilvl w:val="0"/>
           <w:numId w:val="12"/>
@@ -5900,7 +6224,7 @@
     </w:p>
     <w:p>
       <w:pPr>
-        <w:pStyle w:val="a6"/>
+        <w:pStyle w:val="a7"/>
         <w:numPr>
           <w:ilvl w:val="0"/>
           <w:numId w:val="12"/>
@@ -5923,20 +6247,12 @@
           <w:sz w:val="28"/>
           <w:szCs w:val="28"/>
         </w:rPr>
-        <w:t>информация о конкретном соискателе</w:t>
-      </w:r>
-      <w:r>
-        <w:rPr>
-          <w:rFonts w:ascii="Times New Roman" w:hAnsi="Times New Roman" w:cs="Times New Roman"/>
-          <w:sz w:val="28"/>
-          <w:szCs w:val="28"/>
-        </w:rPr>
-        <w:t>;</w:t>
-      </w:r>
-    </w:p>
-    <w:p>
-      <w:pPr>
-        <w:pStyle w:val="a6"/>
+        <w:t>информация о конкретном соискателе;</w:t>
+      </w:r>
+    </w:p>
+    <w:p>
+      <w:pPr>
+        <w:pStyle w:val="a7"/>
         <w:numPr>
           <w:ilvl w:val="0"/>
           <w:numId w:val="12"/>
@@ -5981,7 +6297,7 @@
     </w:p>
     <w:p>
       <w:pPr>
-        <w:pStyle w:val="a6"/>
+        <w:pStyle w:val="a7"/>
         <w:numPr>
           <w:ilvl w:val="0"/>
           <w:numId w:val="12"/>
@@ -6009,7 +6325,7 @@
     </w:p>
     <w:p>
       <w:pPr>
-        <w:pStyle w:val="a6"/>
+        <w:pStyle w:val="a7"/>
         <w:numPr>
           <w:ilvl w:val="0"/>
           <w:numId w:val="12"/>
@@ -6037,7 +6353,7 @@
     </w:p>
     <w:p>
       <w:pPr>
-        <w:pStyle w:val="a6"/>
+        <w:pStyle w:val="a7"/>
         <w:tabs>
           <w:tab w:val="left" w:pos="1134"/>
         </w:tabs>
@@ -6056,15 +6372,7 @@
           <w:sz w:val="28"/>
           <w:szCs w:val="28"/>
         </w:rPr>
-        <w:t>В первой выше представленной сущности системы «</w:t>
-      </w:r>
-      <w:r>
-        <w:rPr>
-          <w:rFonts w:ascii="Times New Roman" w:hAnsi="Times New Roman" w:cs="Times New Roman"/>
-          <w:sz w:val="28"/>
-          <w:szCs w:val="28"/>
-        </w:rPr>
-        <w:t xml:space="preserve">информация об аккаунте соискателя и сотрудника </w:t>
+        <w:t xml:space="preserve">В первой выше представленной сущности системы «информация об аккаунте соискателя и сотрудника </w:t>
       </w:r>
       <w:r>
         <w:rPr>
@@ -6119,7 +6427,7 @@
     </w:p>
     <w:p>
       <w:pPr>
-        <w:pStyle w:val="a6"/>
+        <w:pStyle w:val="a7"/>
         <w:tabs>
           <w:tab w:val="left" w:pos="1134"/>
         </w:tabs>
@@ -6138,31 +6446,7 @@
           <w:sz w:val="28"/>
           <w:szCs w:val="28"/>
         </w:rPr>
-        <w:t>Сведения о личностных и профессиональных качествах соискателя должны вноситься в сущность «</w:t>
-      </w:r>
-      <w:r>
-        <w:rPr>
-          <w:rFonts w:ascii="Times New Roman" w:hAnsi="Times New Roman" w:cs="Times New Roman"/>
-          <w:sz w:val="28"/>
-          <w:szCs w:val="28"/>
-        </w:rPr>
-        <w:t>информация о конкретном соискателе</w:t>
-      </w:r>
-      <w:r>
-        <w:rPr>
-          <w:rFonts w:ascii="Times New Roman" w:hAnsi="Times New Roman" w:cs="Times New Roman"/>
-          <w:sz w:val="28"/>
-          <w:szCs w:val="28"/>
-        </w:rPr>
-        <w:t xml:space="preserve">». Здесь содержится синтетический идентификационный номер соискателя, информация о фамилии, имени, отчестве соискателя, его возраст, адрес электронной почты, гражданство, номер телефона, желаемая должность, образование, опыт работы, уровень английского языка, его профессиональные навыки, а также идентификационный номер аккаунта. Связь с таблицей </w:t>
-      </w:r>
-      <w:r>
-        <w:rPr>
-          <w:rFonts w:ascii="Times New Roman" w:hAnsi="Times New Roman" w:cs="Times New Roman"/>
-          <w:sz w:val="28"/>
-          <w:szCs w:val="28"/>
-        </w:rPr>
-        <w:t xml:space="preserve">«информация об аккаунте соискателя и сотрудника </w:t>
+        <w:t xml:space="preserve">Сведения о личностных и профессиональных качествах соискателя должны вноситься в сущность «информация о конкретном соискателе». Здесь содержится синтетический идентификационный номер соискателя, информация о фамилии, имени, отчестве соискателя, его возраст, адрес электронной почты, гражданство, номер телефона, желаемая должность, образование, опыт работы, уровень английского языка, его профессиональные навыки, а также идентификационный номер аккаунта. Связь с таблицей «информация об аккаунте соискателя и сотрудника </w:t>
       </w:r>
       <w:r>
         <w:rPr>
@@ -6179,20 +6463,12 @@
           <w:sz w:val="28"/>
           <w:szCs w:val="28"/>
         </w:rPr>
-        <w:t>»</w:t>
-      </w:r>
-      <w:r>
-        <w:rPr>
-          <w:rFonts w:ascii="Times New Roman" w:hAnsi="Times New Roman" w:cs="Times New Roman"/>
-          <w:sz w:val="28"/>
-          <w:szCs w:val="28"/>
-        </w:rPr>
-        <w:t xml:space="preserve"> - один-ко-многим.</w:t>
-      </w:r>
-    </w:p>
-    <w:p>
-      <w:pPr>
-        <w:pStyle w:val="a6"/>
+        <w:t>» - один-ко-многим.</w:t>
+      </w:r>
+    </w:p>
+    <w:p>
+      <w:pPr>
+        <w:pStyle w:val="a7"/>
         <w:tabs>
           <w:tab w:val="left" w:pos="1134"/>
         </w:tabs>
@@ -6236,15 +6512,7 @@
           <w:sz w:val="28"/>
           <w:szCs w:val="28"/>
         </w:rPr>
-        <w:t>нужно использовать соответствующую сущность «</w:t>
-      </w:r>
-      <w:r>
-        <w:rPr>
-          <w:rFonts w:ascii="Times New Roman" w:hAnsi="Times New Roman" w:cs="Times New Roman"/>
-          <w:sz w:val="28"/>
-          <w:szCs w:val="28"/>
-        </w:rPr>
-        <w:t xml:space="preserve">информация о конкретном сотруднике </w:t>
+        <w:t xml:space="preserve">нужно использовать соответствующую сущность «информация о конкретном сотруднике </w:t>
       </w:r>
       <w:r>
         <w:rPr>
@@ -6277,15 +6545,7 @@
           <w:sz w:val="28"/>
           <w:szCs w:val="28"/>
         </w:rPr>
-        <w:t xml:space="preserve">синтетический идентификационный номер </w:t>
-      </w:r>
-      <w:r>
-        <w:rPr>
-          <w:rFonts w:ascii="Times New Roman" w:hAnsi="Times New Roman" w:cs="Times New Roman"/>
-          <w:sz w:val="28"/>
-          <w:szCs w:val="28"/>
-        </w:rPr>
-        <w:t xml:space="preserve">сотрудника </w:t>
+        <w:t xml:space="preserve">синтетический идентификационный номер сотрудника </w:t>
       </w:r>
       <w:r>
         <w:rPr>
@@ -6302,23 +6562,7 @@
           <w:sz w:val="28"/>
           <w:szCs w:val="28"/>
         </w:rPr>
-        <w:t xml:space="preserve">, информация о фамилии, имени, отчестве, также адрес проживания, номер телефона, адрес электронной почты, название компании, которую представляет сотрудник, и </w:t>
-      </w:r>
-      <w:r>
-        <w:rPr>
-          <w:rFonts w:ascii="Times New Roman" w:hAnsi="Times New Roman" w:cs="Times New Roman"/>
-          <w:sz w:val="28"/>
-          <w:szCs w:val="28"/>
-        </w:rPr>
-        <w:t>идентификационный номер аккаунта</w:t>
-      </w:r>
-      <w:r>
-        <w:rPr>
-          <w:rFonts w:ascii="Times New Roman" w:hAnsi="Times New Roman" w:cs="Times New Roman"/>
-          <w:sz w:val="28"/>
-          <w:szCs w:val="28"/>
-        </w:rPr>
-        <w:t xml:space="preserve">. </w:t>
+        <w:t xml:space="preserve">, информация о фамилии, имени, отчестве, также адрес проживания, номер телефона, адрес электронной почты, название компании, которую представляет сотрудник, и идентификационный номер аккаунта. </w:t>
       </w:r>
       <w:r>
         <w:rPr>
@@ -6349,7 +6593,7 @@
     </w:p>
     <w:p>
       <w:pPr>
-        <w:pStyle w:val="a6"/>
+        <w:pStyle w:val="a7"/>
         <w:tabs>
           <w:tab w:val="left" w:pos="1134"/>
         </w:tabs>
@@ -6368,31 +6612,7 @@
           <w:sz w:val="28"/>
           <w:szCs w:val="28"/>
         </w:rPr>
-        <w:t xml:space="preserve">В </w:t>
-      </w:r>
-      <w:r>
-        <w:rPr>
-          <w:rFonts w:ascii="Times New Roman" w:hAnsi="Times New Roman" w:cs="Times New Roman"/>
-          <w:sz w:val="28"/>
-          <w:szCs w:val="28"/>
-        </w:rPr>
-        <w:t>четвертой</w:t>
-      </w:r>
-      <w:r>
-        <w:rPr>
-          <w:rFonts w:ascii="Times New Roman" w:hAnsi="Times New Roman" w:cs="Times New Roman"/>
-          <w:sz w:val="28"/>
-          <w:szCs w:val="28"/>
-        </w:rPr>
-        <w:t xml:space="preserve"> выше представленной сущности системы «информация о вакансиях» содержатся синтетический идентификационный номер</w:t>
-      </w:r>
-      <w:r>
-        <w:rPr>
-          <w:rFonts w:ascii="Times New Roman" w:hAnsi="Times New Roman" w:cs="Times New Roman"/>
-          <w:sz w:val="28"/>
-          <w:szCs w:val="28"/>
-        </w:rPr>
-        <w:t xml:space="preserve"> вакансии, должность, на которую идет набор, </w:t>
+        <w:t xml:space="preserve">В четвертой выше представленной сущности системы «информация о вакансиях» содержатся синтетический идентификационный номер вакансии, должность, на которую идет набор, </w:t>
       </w:r>
       <w:r>
         <w:rPr>
@@ -6417,15 +6637,7 @@
           <w:sz w:val="28"/>
           <w:szCs w:val="28"/>
         </w:rPr>
-        <w:t>, который курирует данную вакансию. Связь с таблицей «</w:t>
-      </w:r>
-      <w:r>
-        <w:rPr>
-          <w:rFonts w:ascii="Times New Roman" w:hAnsi="Times New Roman" w:cs="Times New Roman"/>
-          <w:sz w:val="28"/>
-          <w:szCs w:val="28"/>
-        </w:rPr>
-        <w:t xml:space="preserve">информация о конкретном сотруднике </w:t>
+        <w:t xml:space="preserve">, который курирует данную вакансию. Связь с таблицей «информация о конкретном сотруднике </w:t>
       </w:r>
       <w:r>
         <w:rPr>
@@ -6447,7 +6659,7 @@
     </w:p>
     <w:p>
       <w:pPr>
-        <w:pStyle w:val="a6"/>
+        <w:pStyle w:val="a7"/>
         <w:tabs>
           <w:tab w:val="left" w:pos="1134"/>
         </w:tabs>
@@ -6466,39 +6678,7 @@
           <w:sz w:val="28"/>
           <w:szCs w:val="28"/>
         </w:rPr>
-        <w:t>Также имеется таблица «</w:t>
-      </w:r>
-      <w:r>
-        <w:rPr>
-          <w:rFonts w:ascii="Times New Roman" w:hAnsi="Times New Roman" w:cs="Times New Roman"/>
-          <w:sz w:val="28"/>
-          <w:szCs w:val="28"/>
-        </w:rPr>
-        <w:t>информация о собеседованиях</w:t>
-      </w:r>
-      <w:r>
-        <w:rPr>
-          <w:rFonts w:ascii="Times New Roman" w:hAnsi="Times New Roman" w:cs="Times New Roman"/>
-          <w:sz w:val="28"/>
-          <w:szCs w:val="28"/>
-        </w:rPr>
-        <w:t xml:space="preserve">», куда заносится информация о состоянии продвижения соискателя на конкретной вакансии по этапу собеседований. Здесь содержится синтетический идентификационный номер собеседования, идентификационный номер соискателя, </w:t>
-      </w:r>
-      <w:r>
-        <w:rPr>
-          <w:rFonts w:ascii="Times New Roman" w:hAnsi="Times New Roman" w:cs="Times New Roman"/>
-          <w:sz w:val="28"/>
-          <w:szCs w:val="28"/>
-        </w:rPr>
-        <w:t>ид</w:t>
-      </w:r>
-      <w:r>
-        <w:rPr>
-          <w:rFonts w:ascii="Times New Roman" w:hAnsi="Times New Roman" w:cs="Times New Roman"/>
-          <w:sz w:val="28"/>
-          <w:szCs w:val="28"/>
-        </w:rPr>
-        <w:t>ентификационный номер вакансии, состояние предварительного собе</w:t>
+        <w:t>Также имеется таблица «информация о собеседованиях», куда заносится информация о состоянии продвижения соискателя на конкретной вакансии по этапу собеседований. Здесь содержится синтетический идентификационный номер собеседования, идентификационный номер соискателя, идентификационный номер вакансии, состояние предварительного собе</w:t>
       </w:r>
       <w:r>
         <w:rPr>
@@ -6522,39 +6702,7 @@
           <w:sz w:val="28"/>
           <w:szCs w:val="28"/>
         </w:rPr>
-        <w:t xml:space="preserve"> Связи с таблицей «</w:t>
-      </w:r>
-      <w:r>
-        <w:rPr>
-          <w:rFonts w:ascii="Times New Roman" w:hAnsi="Times New Roman" w:cs="Times New Roman"/>
-          <w:sz w:val="28"/>
-          <w:szCs w:val="28"/>
-        </w:rPr>
-        <w:t>информация о вакансиях</w:t>
-      </w:r>
-      <w:r>
-        <w:rPr>
-          <w:rFonts w:ascii="Times New Roman" w:hAnsi="Times New Roman" w:cs="Times New Roman"/>
-          <w:sz w:val="28"/>
-          <w:szCs w:val="28"/>
-        </w:rPr>
-        <w:t>» - один-ко-многим, с таблицей «</w:t>
-      </w:r>
-      <w:r>
-        <w:rPr>
-          <w:rFonts w:ascii="Times New Roman" w:hAnsi="Times New Roman" w:cs="Times New Roman"/>
-          <w:sz w:val="28"/>
-          <w:szCs w:val="28"/>
-        </w:rPr>
-        <w:t>информация о конкретном соискателе</w:t>
-      </w:r>
-      <w:r>
-        <w:rPr>
-          <w:rFonts w:ascii="Times New Roman" w:hAnsi="Times New Roman" w:cs="Times New Roman"/>
-          <w:sz w:val="28"/>
-          <w:szCs w:val="28"/>
-        </w:rPr>
-        <w:t>» - один-ко-многим.</w:t>
+        <w:t xml:space="preserve"> Связи с таблицей «информация о вакансиях» - один-ко-многим, с таблицей «информация о конкретном соискателе» - один-ко-многим.</w:t>
       </w:r>
     </w:p>
     <w:p>
@@ -6574,7 +6722,7 @@
     </w:p>
     <w:p>
       <w:pPr>
-        <w:pStyle w:val="a6"/>
+        <w:pStyle w:val="a7"/>
         <w:numPr>
           <w:ilvl w:val="0"/>
           <w:numId w:val="13"/>
@@ -6608,7 +6756,7 @@
     </w:p>
     <w:p>
       <w:pPr>
-        <w:pStyle w:val="a6"/>
+        <w:pStyle w:val="a7"/>
         <w:numPr>
           <w:ilvl w:val="0"/>
           <w:numId w:val="13"/>
@@ -6634,7 +6782,7 @@
     </w:p>
     <w:p>
       <w:pPr>
-        <w:pStyle w:val="a6"/>
+        <w:pStyle w:val="a7"/>
         <w:numPr>
           <w:ilvl w:val="0"/>
           <w:numId w:val="13"/>
@@ -6688,7 +6836,7 @@
     </w:p>
     <w:p>
       <w:pPr>
-        <w:pStyle w:val="a6"/>
+        <w:pStyle w:val="a7"/>
         <w:tabs>
           <w:tab w:val="left" w:pos="1134"/>
         </w:tabs>
@@ -6704,7 +6852,7 @@
     </w:p>
     <w:p>
       <w:pPr>
-        <w:pStyle w:val="a6"/>
+        <w:pStyle w:val="a7"/>
         <w:tabs>
           <w:tab w:val="left" w:pos="1134"/>
         </w:tabs>
@@ -6727,7 +6875,7 @@
         </w:rPr>
         <w:lastRenderedPageBreak/>
         <w:drawing>
-          <wp:inline distT="0" distB="0" distL="0" distR="0" wp14:anchorId="3F8FE1AA" wp14:editId="0DD115B2">
+          <wp:inline distT="0" distB="0" distL="0" distR="0" wp14:anchorId="0D555866" wp14:editId="1E2CFAC0">
             <wp:extent cx="5940425" cy="3049007"/>
             <wp:effectExtent l="0" t="0" r="3175" b="0"/>
             <wp:docPr id="7" name="Рисунок 7" descr="D:\УНИВЕР\Курсачи\Курсач СИТАИРИС\HRModel.PNG"/>
@@ -6800,14 +6948,7 @@
           <w:rFonts w:cs="Times New Roman"/>
           <w:szCs w:val="28"/>
         </w:rPr>
-        <w:t>Рисунок 4.1 – Информационная модель базы данных</w:t>
-      </w:r>
-      <w:r>
-        <w:rPr>
-          <w:rFonts w:cs="Times New Roman"/>
-          <w:szCs w:val="28"/>
-        </w:rPr>
-        <w:t xml:space="preserve"> онлайн-системы по поиску работы</w:t>
+        <w:t>Рисунок 4.1 – Информационная модель базы данных онлайн-системы по поиску работы</w:t>
       </w:r>
     </w:p>
     <w:p>
@@ -6879,7 +7020,7 @@
           <w:sz w:val="28"/>
         </w:rPr>
       </w:pPr>
-      <w:bookmarkStart w:id="7" w:name="_Toc507947585"/>
+      <w:bookmarkStart w:id="7" w:name="_Toc512372835"/>
       <w:r>
         <w:rPr>
           <w:rFonts w:ascii="Times New Roman" w:hAnsi="Times New Roman" w:cs="Times New Roman"/>
@@ -6897,9 +7038,18 @@
           <w:color w:val="auto"/>
           <w:sz w:val="28"/>
         </w:rPr>
-        <w:t>ОБОСНОВАНИЕ ВЫБОРА КОМПОНЕНТОВ И ТЕХНОЛОГИЙ ДЛЯ РЕАЛИЗАЦИИ КУРСОГО ПРОЕКТА</w:t>
+        <w:t>ОБОСНОВАНИЕ ВЫБОРА КОМПОНЕНТОВ И ТЕХНОЛОГИЙ</w:t>
       </w:r>
       <w:bookmarkEnd w:id="7"/>
+      <w:r>
+        <w:rPr>
+          <w:rFonts w:ascii="Times New Roman" w:hAnsi="Times New Roman" w:cs="Times New Roman"/>
+          <w:b/>
+          <w:color w:val="auto"/>
+          <w:sz w:val="28"/>
+        </w:rPr>
+        <w:t xml:space="preserve"> </w:t>
+      </w:r>
     </w:p>
     <w:p/>
     <w:p>
@@ -6914,35 +7064,7 @@
           <w:rFonts w:cs="Times New Roman"/>
           <w:szCs w:val="28"/>
         </w:rPr>
-        <w:t>Задачей курсового проекта является создание клиент-серверного программного приложения</w:t>
-      </w:r>
-      <w:r>
-        <w:rPr>
-          <w:rFonts w:cs="Times New Roman"/>
-          <w:szCs w:val="28"/>
-        </w:rPr>
-        <w:t xml:space="preserve"> (онлайн-системы)</w:t>
-      </w:r>
-      <w:r>
-        <w:rPr>
-          <w:rFonts w:cs="Times New Roman"/>
-          <w:szCs w:val="28"/>
-        </w:rPr>
-        <w:t xml:space="preserve">, позволяющего оптимизировать процесс </w:t>
-      </w:r>
-      <w:r>
-        <w:rPr>
-          <w:rFonts w:cs="Times New Roman"/>
-          <w:szCs w:val="28"/>
-        </w:rPr>
-        <w:t>поиска работы</w:t>
-      </w:r>
-      <w:r>
-        <w:rPr>
-          <w:rFonts w:cs="Times New Roman"/>
-          <w:szCs w:val="28"/>
-        </w:rPr>
-        <w:t>.</w:t>
+        <w:t>Задачей курсового проекта является создание клиент-серверного программного приложения (онлайн-системы), позволяющего оптимизировать процесс поиска работы.</w:t>
       </w:r>
     </w:p>
     <w:p>
@@ -6967,10 +7089,7 @@
     </w:p>
     <w:p>
       <w:r>
-        <w:t>При создании язык Java предполагался более простым, чем его синтаксический предок С++. На сегодняшний де</w:t>
-      </w:r>
-      <w:r>
-        <w:t xml:space="preserve">нь с появлением версий J2SE 9 и </w:t>
+        <w:t xml:space="preserve">При создании язык Java предполагался более простым, чем его синтаксический предок С++. На сегодняшний день с появлением версий J2SE 9 и </w:t>
       </w:r>
       <w:r>
         <w:rPr>
@@ -7006,10 +7125,7 @@
         <w:t xml:space="preserve"> </w:t>
       </w:r>
       <w:r>
-        <w:t>[4</w:t>
-      </w:r>
-      <w:r>
-        <w:t>].</w:t>
+        <w:t>[4].</w:t>
       </w:r>
     </w:p>
     <w:p>
@@ -7097,39 +7213,7 @@
           <w:szCs w:val="28"/>
           <w:shd w:val="clear" w:color="auto" w:fill="FFFFFF"/>
         </w:rPr>
-        <w:t>самая популярная реализация спецификации </w:t>
-      </w:r>
-      <w:r>
-        <w:rPr>
-          <w:rFonts w:cs="Times New Roman"/>
-          <w:szCs w:val="28"/>
-          <w:shd w:val="clear" w:color="auto" w:fill="FFFFFF"/>
-        </w:rPr>
-        <w:t>JPA</w:t>
-      </w:r>
-      <w:r>
-        <w:rPr>
-          <w:rFonts w:cs="Times New Roman"/>
-          <w:szCs w:val="28"/>
-          <w:shd w:val="clear" w:color="auto" w:fill="FFFFFF"/>
-        </w:rPr>
-        <w:t>, предназначенная для решения задач объектно-реляционного отображения (</w:t>
-      </w:r>
-      <w:r>
-        <w:rPr>
-          <w:rFonts w:cs="Times New Roman"/>
-          <w:szCs w:val="28"/>
-          <w:shd w:val="clear" w:color="auto" w:fill="FFFFFF"/>
-        </w:rPr>
-        <w:t>ORM</w:t>
-      </w:r>
-      <w:r>
-        <w:rPr>
-          <w:rFonts w:cs="Times New Roman"/>
-          <w:szCs w:val="28"/>
-          <w:shd w:val="clear" w:color="auto" w:fill="FFFFFF"/>
-        </w:rPr>
-        <w:t>).</w:t>
+        <w:t>самая популярная реализация спецификации JPA, предназначенная для решения задач объектно-реляционного отображения (ORM).</w:t>
       </w:r>
       <w:bookmarkStart w:id="8" w:name="262"/>
       <w:r>
@@ -7231,7 +7315,7 @@
     </w:p>
     <w:p>
       <w:pPr>
-        <w:pStyle w:val="a6"/>
+        <w:pStyle w:val="a7"/>
         <w:spacing w:after="0" w:line="360" w:lineRule="auto"/>
         <w:ind w:left="0" w:firstLine="709"/>
         <w:jc w:val="both"/>
@@ -7239,7 +7323,6 @@
           <w:rFonts w:ascii="Times New Roman" w:hAnsi="Times New Roman" w:cs="Times New Roman"/>
           <w:sz w:val="28"/>
           <w:szCs w:val="28"/>
-          <w:lang w:val="en-US"/>
         </w:rPr>
       </w:pPr>
       <w:r>
@@ -7282,7 +7365,49 @@
           <w:szCs w:val="28"/>
           <w:lang w:val="en-US"/>
         </w:rPr>
-        <w:t>MySQL Workbench 6.3 CE.</w:t>
+        <w:t>MySQL</w:t>
+      </w:r>
+      <w:r>
+        <w:rPr>
+          <w:rFonts w:ascii="Times New Roman" w:hAnsi="Times New Roman" w:cs="Times New Roman"/>
+          <w:sz w:val="28"/>
+          <w:szCs w:val="28"/>
+        </w:rPr>
+        <w:t xml:space="preserve"> </w:t>
+      </w:r>
+      <w:r>
+        <w:rPr>
+          <w:rFonts w:ascii="Times New Roman" w:hAnsi="Times New Roman" w:cs="Times New Roman"/>
+          <w:sz w:val="28"/>
+          <w:szCs w:val="28"/>
+          <w:lang w:val="en-US"/>
+        </w:rPr>
+        <w:t>Workbench</w:t>
+      </w:r>
+      <w:r>
+        <w:rPr>
+          <w:rFonts w:ascii="Times New Roman" w:hAnsi="Times New Roman" w:cs="Times New Roman"/>
+          <w:sz w:val="28"/>
+          <w:szCs w:val="28"/>
+        </w:rPr>
+        <w:t xml:space="preserve"> 6.3 </w:t>
+      </w:r>
+      <w:r>
+        <w:rPr>
+          <w:rFonts w:ascii="Times New Roman" w:hAnsi="Times New Roman" w:cs="Times New Roman"/>
+          <w:sz w:val="28"/>
+          <w:szCs w:val="28"/>
+          <w:lang w:val="en-US"/>
+        </w:rPr>
+        <w:t>CE</w:t>
+      </w:r>
+      <w:r>
+        <w:rPr>
+          <w:rFonts w:ascii="Times New Roman" w:hAnsi="Times New Roman" w:cs="Times New Roman"/>
+          <w:sz w:val="28"/>
+          <w:szCs w:val="28"/>
+        </w:rPr>
+        <w:t>.</w:t>
       </w:r>
     </w:p>
     <w:p>
@@ -7384,7 +7509,7 @@
           <w:szCs w:val="28"/>
         </w:rPr>
       </w:pPr>
-      <w:bookmarkStart w:id="9" w:name="_Toc507947586"/>
+      <w:bookmarkStart w:id="9" w:name="_Toc512372836"/>
       <w:r>
         <w:rPr>
           <w:rFonts w:ascii="Times New Roman" w:eastAsia="Calibri" w:hAnsi="Times New Roman" w:cs="Times New Roman"/>
@@ -7471,10 +7596,7 @@
         <w:ind w:firstLine="709"/>
       </w:pPr>
       <w:r>
-        <w:t>С помощью диаграммы последовательности рассмотрим процесс редактировани</w:t>
-      </w:r>
-      <w:r>
-        <w:t xml:space="preserve">я различного рода информации (информации о соискателе, сотруднике </w:t>
+        <w:t xml:space="preserve">С помощью диаграммы последовательности рассмотрим процесс редактирования различного рода информации (информации о соискателе, сотруднике </w:t>
       </w:r>
       <w:r>
         <w:rPr>
@@ -7483,16 +7605,7 @@
         <w:t>HR</w:t>
       </w:r>
       <w:r>
-        <w:t>, вакансии, интервью)</w:t>
-      </w:r>
-      <w:r>
-        <w:t xml:space="preserve"> адми</w:t>
-      </w:r>
-      <w:r>
-        <w:t>нистратором системы (рисунок 5.1</w:t>
-      </w:r>
-      <w:r>
-        <w:t xml:space="preserve">). </w:t>
+        <w:t xml:space="preserve">, вакансии, интервью) администратором системы (рисунок 5.1). </w:t>
       </w:r>
     </w:p>
     <w:p>
@@ -7515,23 +7628,11 @@
         <w:t>MySQL</w:t>
       </w:r>
       <w:r>
-        <w:t xml:space="preserve">). От администратора требуется выбрать поле, информацию которого требуется редактировать. После выбора оно будет подсвечено и можно будет вводить новые данные. Как только предыдущие действия будут выполнены, </w:t>
-      </w:r>
-      <w:r>
-        <w:t>клиентское приложение проведет валидацию данных и, если данные верны, они</w:t>
-      </w:r>
-      <w:r>
-        <w:t xml:space="preserve"> отправляются на сервер. Тот в свою очередь провер</w:t>
-      </w:r>
-      <w:r>
-        <w:t xml:space="preserve">яет </w:t>
+        <w:t xml:space="preserve">). От администратора требуется выбрать поле, информацию которого требуется редактировать. После выбора оно будет подсвечено и можно будет вводить новые данные. Как только предыдущие действия будут выполнены, клиентское приложение проведет валидацию данных и, если данные верны, они отправляются на сервер. Тот в свою очередь проверяет </w:t>
       </w:r>
       <w:r>
         <w:lastRenderedPageBreak/>
-        <w:t>корректность принятой информации</w:t>
-      </w:r>
-      <w:r>
-        <w:t xml:space="preserve"> и в случае успеха сервер формирует запрос и отправляет данные в базу данных, где они заносятся в соответствующие поля и таблицы. В случае успеха, соответствующий ответ отсылается на сервер. Клиентскому приложению передаётся сигнал об успешном редактировании. Администратор может продолжать работу в системе.</w:t>
+        <w:t>корректность принятой информации и в случае успеха сервер формирует запрос и отправляет данные в базу данных, где они заносятся в соответствующие поля и таблицы. В случае успеха, соответствующий ответ отсылается на сервер. Клиентскому приложению передаётся сигнал об успешном редактировании. Администратор может продолжать работу в системе.</w:t>
       </w:r>
     </w:p>
     <w:p>
@@ -7547,7 +7648,7 @@
     </w:p>
     <w:p>
       <w:pPr>
-        <w:pStyle w:val="a6"/>
+        <w:pStyle w:val="a7"/>
         <w:spacing w:line="360" w:lineRule="auto"/>
         <w:ind w:left="0"/>
         <w:jc w:val="center"/>
@@ -7566,7 +7667,7 @@
           <w:lang w:eastAsia="ru-RU"/>
         </w:rPr>
         <w:drawing>
-          <wp:inline distT="0" distB="0" distL="0" distR="0" wp14:anchorId="293A0676" wp14:editId="3216AA92">
+          <wp:inline distT="0" distB="0" distL="0" distR="0" wp14:anchorId="3E9C6C58" wp14:editId="11F54895">
             <wp:extent cx="5940425" cy="4578697"/>
             <wp:effectExtent l="0" t="0" r="3175" b="0"/>
             <wp:docPr id="10" name="Рисунок 10" descr="D:\УНИВЕР\Курсачи\Курсач СИТАИРИС\Sequence.PNG"/>
@@ -7630,49 +7731,7 @@
           <w:rFonts w:cs="Times New Roman"/>
           <w:szCs w:val="28"/>
         </w:rPr>
-        <w:t>Рисунок 5.</w:t>
-      </w:r>
-      <w:r>
-        <w:rPr>
-          <w:rFonts w:cs="Times New Roman"/>
-          <w:szCs w:val="28"/>
-        </w:rPr>
-        <w:t>1</w:t>
-      </w:r>
-      <w:r>
-        <w:rPr>
-          <w:rFonts w:cs="Times New Roman"/>
-          <w:szCs w:val="28"/>
-        </w:rPr>
-        <w:t xml:space="preserve"> – Диаграмма </w:t>
-      </w:r>
-      <w:r>
-        <w:rPr>
-          <w:rFonts w:cs="Times New Roman"/>
-          <w:szCs w:val="28"/>
-        </w:rPr>
-        <w:t>последовательностей для вариантов</w:t>
-      </w:r>
-      <w:r>
-        <w:rPr>
-          <w:rFonts w:cs="Times New Roman"/>
-          <w:szCs w:val="28"/>
-        </w:rPr>
-        <w:t xml:space="preserve"> использования «Реда</w:t>
-      </w:r>
-      <w:r>
-        <w:rPr>
-          <w:rFonts w:cs="Times New Roman"/>
-          <w:szCs w:val="28"/>
-        </w:rPr>
-        <w:t>ктировать информацию</w:t>
-      </w:r>
-      <w:r>
-        <w:rPr>
-          <w:rFonts w:cs="Times New Roman"/>
-          <w:szCs w:val="28"/>
-        </w:rPr>
-        <w:t>»</w:t>
+        <w:t>Рисунок 5.1 – Диаграмма последовательностей для вариантов использования «Редактировать информацию»</w:t>
       </w:r>
     </w:p>
     <w:p/>
@@ -7681,6 +7740,7 @@
     <w:p>
       <w:pPr>
         <w:pStyle w:val="2"/>
+        <w:spacing w:before="0"/>
         <w:rPr>
           <w:rFonts w:ascii="Times New Roman" w:hAnsi="Times New Roman" w:cs="Times New Roman"/>
           <w:b/>
@@ -7690,7 +7750,7 @@
         </w:rPr>
       </w:pPr>
       <w:bookmarkStart w:id="10" w:name="_Toc500516658"/>
-      <w:bookmarkStart w:id="11" w:name="_Toc507947587"/>
+      <w:bookmarkStart w:id="11" w:name="_Toc512372837"/>
       <w:r>
         <w:rPr>
           <w:rFonts w:ascii="Times New Roman" w:hAnsi="Times New Roman" w:cs="Times New Roman"/>
@@ -7700,17 +7760,7 @@
           <w:szCs w:val="28"/>
         </w:rPr>
         <w:lastRenderedPageBreak/>
-        <w:t>5.2</w:t>
-      </w:r>
-      <w:r>
-        <w:rPr>
-          <w:rFonts w:ascii="Times New Roman" w:hAnsi="Times New Roman" w:cs="Times New Roman"/>
-          <w:b/>
-          <w:color w:val="auto"/>
-          <w:sz w:val="28"/>
-          <w:szCs w:val="28"/>
-        </w:rPr>
-        <w:t xml:space="preserve"> Диаграмма компонентов</w:t>
+        <w:t>5.2 Диаграмма компонентов</w:t>
       </w:r>
       <w:bookmarkEnd w:id="10"/>
       <w:bookmarkEnd w:id="11"/>
@@ -7718,133 +7768,70 @@
     <w:p/>
     <w:p>
       <w:pPr>
-        <w:rPr>
-          <w:rFonts w:ascii="Verdana" w:hAnsi="Verdana"/>
-          <w:color w:val="000000"/>
-          <w:sz w:val="22"/>
+        <w:pStyle w:val="af2"/>
+        <w:spacing w:line="360" w:lineRule="auto"/>
+      </w:pPr>
+      <w:r>
+        <w:rPr>
+          <w:color w:val="000000"/>
+          <w:szCs w:val="28"/>
           <w:shd w:val="clear" w:color="auto" w:fill="FFFFFF"/>
         </w:rPr>
-      </w:pPr>
-      <w:r>
-        <w:rPr>
-          <w:rFonts w:cs="Times New Roman"/>
-          <w:color w:val="000000"/>
-          <w:szCs w:val="28"/>
-          <w:shd w:val="clear" w:color="auto" w:fill="FFFFFF"/>
-        </w:rPr>
-        <w:t>Полный проект разрабатываемого приложения состоит из совокупности моделей разных уровней, которые должны быть согласованы между собой. Диаграмма компонентов отражает общие зависимости между компонентами. Она позволяет определить архитектуру разрабатываемой системы, установив зависимости между программными компонентами, в роли которых может выступать исходный и исполняемый код. Диаграмма компонентов для данного проек</w:t>
-      </w:r>
-      <w:r>
-        <w:rPr>
-          <w:rFonts w:cs="Times New Roman"/>
-          <w:color w:val="000000"/>
-          <w:szCs w:val="28"/>
-          <w:shd w:val="clear" w:color="auto" w:fill="FFFFFF"/>
-        </w:rPr>
-        <w:t>та представлена на рисунке 5.2</w:t>
-      </w:r>
-      <w:r>
-        <w:rPr>
-          <w:rFonts w:cs="Times New Roman"/>
-          <w:color w:val="000000"/>
-          <w:szCs w:val="28"/>
-          <w:shd w:val="clear" w:color="auto" w:fill="FFFFFF"/>
-        </w:rPr>
-        <w:t xml:space="preserve">. В разделе </w:t>
-      </w:r>
-      <w:r>
-        <w:rPr>
-          <w:rFonts w:cs="Times New Roman"/>
-          <w:color w:val="000000"/>
-          <w:szCs w:val="28"/>
-          <w:shd w:val="clear" w:color="auto" w:fill="FFFFFF"/>
-          <w:lang w:val="en-US"/>
-        </w:rPr>
-        <w:t>Client</w:t>
-      </w:r>
-      <w:r>
-        <w:rPr>
-          <w:rFonts w:cs="Times New Roman"/>
-          <w:color w:val="000000"/>
-          <w:szCs w:val="28"/>
-          <w:shd w:val="clear" w:color="auto" w:fill="FFFFFF"/>
-        </w:rPr>
+        <w:t xml:space="preserve">Полный проект разрабатываемого приложения состоит из совокупности моделей разных уровней, которые должны быть согласованы между собой. Диаграмма компонентов отражает общие зависимости между компонентами. Она позволяет определить архитектуру разрабатываемой системы, установив зависимости между программными компонентами, в роли которых может выступать исходный и исполняемый код. Диаграмма компонентов для данного проекта представлена на рисунке 5.2. </w:t>
+      </w:r>
+      <w:r>
+        <w:t>Приведенная диаграмма отражает отношение подсистем веб-приложения:</w:t>
+      </w:r>
+    </w:p>
+    <w:p>
+      <w:pPr>
+        <w:pStyle w:val="a1"/>
+        <w:spacing w:line="360" w:lineRule="auto"/>
+      </w:pPr>
+      <w:r>
+        <w:t>СУБД предоставляет интерфейс веб-сервису;</w:t>
+      </w:r>
+    </w:p>
+    <w:p>
+      <w:pPr>
+        <w:pStyle w:val="a1"/>
+        <w:spacing w:line="360" w:lineRule="auto"/>
+      </w:pPr>
+      <w:r>
+        <w:t>используя предоставленный интерфейс, веб-сервис обращается к СУБД,</w:t>
+      </w:r>
+    </w:p>
+    <w:p>
+      <w:pPr>
+        <w:pStyle w:val="a1"/>
+        <w:spacing w:line="360" w:lineRule="auto"/>
+      </w:pPr>
+      <w:r>
+        <w:t>веб-клиенту</w:t>
+      </w:r>
+      <w:r>
         <w:t xml:space="preserve"> </w:t>
       </w:r>
       <w:r>
-        <w:rPr>
-          <w:rFonts w:cs="Times New Roman"/>
-          <w:color w:val="000000"/>
-          <w:szCs w:val="28"/>
-          <w:shd w:val="clear" w:color="auto" w:fill="FFFFFF"/>
-          <w:lang w:val="en-US"/>
-        </w:rPr>
-        <w:t>application</w:t>
-      </w:r>
-      <w:r>
-        <w:rPr>
-          <w:rFonts w:cs="Times New Roman"/>
-          <w:color w:val="000000"/>
-          <w:szCs w:val="28"/>
-          <w:shd w:val="clear" w:color="auto" w:fill="FFFFFF"/>
-        </w:rPr>
-        <w:t xml:space="preserve"> </w:t>
-      </w:r>
-      <w:r>
-        <w:rPr>
-          <w:rFonts w:cs="Times New Roman"/>
-          <w:color w:val="000000"/>
-          <w:szCs w:val="28"/>
-          <w:shd w:val="clear" w:color="auto" w:fill="FFFFFF"/>
-        </w:rPr>
-        <w:t xml:space="preserve">находятся компоненты клиентской части системы. То, как будет выглядеть то или иное окно, определяется именно здесь. В разделе </w:t>
-      </w:r>
-      <w:r>
-        <w:rPr>
-          <w:rFonts w:cs="Times New Roman"/>
-          <w:color w:val="000000"/>
-          <w:szCs w:val="28"/>
-          <w:shd w:val="clear" w:color="auto" w:fill="FFFFFF"/>
-          <w:lang w:val="en-US"/>
-        </w:rPr>
-        <w:t>Server</w:t>
-      </w:r>
-      <w:r>
-        <w:rPr>
-          <w:rFonts w:cs="Times New Roman"/>
-          <w:color w:val="000000"/>
-          <w:szCs w:val="28"/>
-          <w:shd w:val="clear" w:color="auto" w:fill="FFFFFF"/>
-        </w:rPr>
-        <w:t xml:space="preserve"> </w:t>
-      </w:r>
-      <w:r>
-        <w:rPr>
-          <w:rFonts w:cs="Times New Roman"/>
-          <w:color w:val="000000"/>
-          <w:szCs w:val="28"/>
-          <w:shd w:val="clear" w:color="auto" w:fill="FFFFFF"/>
-          <w:lang w:val="en-US"/>
-        </w:rPr>
-        <w:t>application</w:t>
-      </w:r>
-      <w:r>
-        <w:rPr>
-          <w:rFonts w:cs="Times New Roman"/>
-          <w:color w:val="000000"/>
-          <w:szCs w:val="28"/>
-          <w:shd w:val="clear" w:color="auto" w:fill="FFFFFF"/>
-        </w:rPr>
-        <w:t xml:space="preserve"> </w:t>
-      </w:r>
-      <w:r>
-        <w:rPr>
-          <w:rFonts w:cs="Times New Roman"/>
-          <w:color w:val="000000"/>
-          <w:szCs w:val="28"/>
-          <w:shd w:val="clear" w:color="auto" w:fill="FFFFFF"/>
-        </w:rPr>
-        <w:t xml:space="preserve">находятся компоненты серверной части системы. Здесь осуществляется запуск сервера, создаются сокеты и потоки ввода/вывода. </w:t>
+        <w:t>предоставляется интерфейс веб-сервисом;</w:t>
+      </w:r>
+    </w:p>
+    <w:p>
+      <w:pPr>
+        <w:pStyle w:val="a1"/>
+        <w:spacing w:line="360" w:lineRule="auto"/>
+      </w:pPr>
+      <w:r>
+        <w:t>веб-клиент обращается к веб-сервису, применяя данный интерфейс;</w:t>
+      </w:r>
+    </w:p>
+    <w:p>
+      <w:pPr>
+        <w:pStyle w:val="a1"/>
+        <w:spacing w:line="360" w:lineRule="auto"/>
+      </w:pPr>
+      <w:r>
+        <w:t>пользователь взаимодействует с веб-клиентом при помощи веб-браузера.</w:t>
       </w:r>
     </w:p>
     <w:p/>
@@ -7862,10 +7849,10 @@
           <w:lang w:eastAsia="ru-RU"/>
         </w:rPr>
         <w:drawing>
-          <wp:inline distT="0" distB="0" distL="0" distR="0" wp14:anchorId="2A9A6461" wp14:editId="00099FB4">
-            <wp:extent cx="5943600" cy="2952750"/>
-            <wp:effectExtent l="0" t="0" r="0" b="0"/>
-            <wp:docPr id="11" name="Рисунок 11"/>
+          <wp:inline distT="0" distB="0" distL="0" distR="0" wp14:anchorId="09EE4317" wp14:editId="14907D5C">
+            <wp:extent cx="5695950" cy="752475"/>
+            <wp:effectExtent l="0" t="0" r="0" b="9525"/>
+            <wp:docPr id="14" name="Рисунок 14"/>
             <wp:cNvGraphicFramePr>
               <a:graphicFrameLocks xmlns:a="http://schemas.openxmlformats.org/drawingml/2006/main" noChangeAspect="1"/>
             </wp:cNvGraphicFramePr>
@@ -7873,13 +7860,498 @@
               <a:graphicData uri="http://schemas.openxmlformats.org/drawingml/2006/picture">
                 <pic:pic xmlns:pic="http://schemas.openxmlformats.org/drawingml/2006/picture">
                   <pic:nvPicPr>
-                    <pic:cNvPr id="0" name="Рисунок 18"/>
+                    <pic:cNvPr id="0" name="Рисунок 6"/>
                     <pic:cNvPicPr>
                       <a:picLocks noChangeAspect="1" noChangeArrowheads="1"/>
                     </pic:cNvPicPr>
                   </pic:nvPicPr>
                   <pic:blipFill>
                     <a:blip r:embed="rId19">
+                      <a:extLst>
+                        <a:ext uri="{28A0092B-C50C-407E-A947-70E740481C1C}">
+                          <a14:useLocalDpi xmlns:a14="http://schemas.microsoft.com/office/drawing/2010/main" val="0"/>
+                        </a:ext>
+                      </a:extLst>
+                    </a:blip>
+                    <a:srcRect l="3204" t="21286" r="3709" b="17572"/>
+                    <a:stretch>
+                      <a:fillRect/>
+                    </a:stretch>
+                  </pic:blipFill>
+                  <pic:spPr bwMode="auto">
+                    <a:xfrm>
+                      <a:off x="0" y="0"/>
+                      <a:ext cx="5695950" cy="752475"/>
+                    </a:xfrm>
+                    <a:prstGeom prst="rect">
+                      <a:avLst/>
+                    </a:prstGeom>
+                    <a:noFill/>
+                    <a:ln>
+                      <a:noFill/>
+                    </a:ln>
+                  </pic:spPr>
+                </pic:pic>
+              </a:graphicData>
+            </a:graphic>
+          </wp:inline>
+        </w:drawing>
+      </w:r>
+    </w:p>
+    <w:p>
+      <w:pPr>
+        <w:ind w:firstLine="0"/>
+        <w:rPr>
+          <w:rFonts w:cs="Times New Roman"/>
+          <w:szCs w:val="28"/>
+        </w:rPr>
+      </w:pPr>
+    </w:p>
+    <w:p>
+      <w:pPr>
+        <w:jc w:val="center"/>
+        <w:rPr>
+          <w:rFonts w:cs="Times New Roman"/>
+          <w:szCs w:val="28"/>
+        </w:rPr>
+      </w:pPr>
+      <w:r>
+        <w:rPr>
+          <w:rFonts w:cs="Times New Roman"/>
+          <w:szCs w:val="28"/>
+        </w:rPr>
+        <w:t>Рисунок 5.2</w:t>
+      </w:r>
+      <w:r>
+        <w:rPr>
+          <w:rFonts w:cs="Times New Roman"/>
+          <w:szCs w:val="28"/>
+        </w:rPr>
+        <w:t xml:space="preserve"> – Диаграмма компонентов онлайн-системы по поиску работы</w:t>
+      </w:r>
+    </w:p>
+    <w:p>
+      <w:pPr>
+        <w:jc w:val="center"/>
+        <w:rPr>
+          <w:rFonts w:cs="Times New Roman"/>
+          <w:szCs w:val="28"/>
+        </w:rPr>
+      </w:pPr>
+    </w:p>
+    <w:p>
+      <w:pPr>
+        <w:jc w:val="center"/>
+        <w:rPr>
+          <w:rFonts w:cs="Times New Roman"/>
+          <w:szCs w:val="28"/>
+        </w:rPr>
+      </w:pPr>
+    </w:p>
+    <w:p>
+      <w:pPr>
+        <w:jc w:val="center"/>
+        <w:rPr>
+          <w:rFonts w:cs="Times New Roman"/>
+          <w:szCs w:val="28"/>
+        </w:rPr>
+      </w:pPr>
+    </w:p>
+    <w:p>
+      <w:pPr>
+        <w:jc w:val="center"/>
+        <w:rPr>
+          <w:rFonts w:cs="Times New Roman"/>
+          <w:szCs w:val="28"/>
+        </w:rPr>
+      </w:pPr>
+    </w:p>
+    <w:p>
+      <w:pPr>
+        <w:pStyle w:val="2"/>
+        <w:rPr>
+          <w:rFonts w:ascii="Times New Roman" w:hAnsi="Times New Roman" w:cs="Times New Roman"/>
+          <w:b/>
+          <w:color w:val="auto"/>
+          <w:sz w:val="28"/>
+          <w:szCs w:val="28"/>
+        </w:rPr>
+      </w:pPr>
+      <w:bookmarkStart w:id="12" w:name="_Toc500516659"/>
+      <w:bookmarkStart w:id="13" w:name="_Toc512372838"/>
+      <w:r>
+        <w:rPr>
+          <w:rFonts w:ascii="Times New Roman" w:hAnsi="Times New Roman" w:cs="Times New Roman"/>
+          <w:b/>
+          <w:color w:val="auto"/>
+          <w:sz w:val="28"/>
+          <w:szCs w:val="28"/>
+        </w:rPr>
+        <w:lastRenderedPageBreak/>
+        <w:t>5.</w:t>
+      </w:r>
+      <w:r>
+        <w:rPr>
+          <w:rFonts w:ascii="Times New Roman" w:hAnsi="Times New Roman" w:cs="Times New Roman"/>
+          <w:b/>
+          <w:color w:val="auto"/>
+          <w:sz w:val="28"/>
+          <w:szCs w:val="28"/>
+        </w:rPr>
+        <w:t>3</w:t>
+      </w:r>
+      <w:r>
+        <w:rPr>
+          <w:rFonts w:ascii="Times New Roman" w:hAnsi="Times New Roman" w:cs="Times New Roman"/>
+          <w:b/>
+          <w:color w:val="auto"/>
+          <w:sz w:val="28"/>
+          <w:szCs w:val="28"/>
+        </w:rPr>
+        <w:t xml:space="preserve"> Диаграмма развертывания</w:t>
+      </w:r>
+      <w:bookmarkEnd w:id="12"/>
+      <w:bookmarkEnd w:id="13"/>
+    </w:p>
+    <w:p/>
+    <w:p>
+      <w:pPr>
+        <w:pStyle w:val="13"/>
+        <w:spacing w:line="360" w:lineRule="auto"/>
+        <w:rPr>
+          <w:rStyle w:val="keyword"/>
+        </w:rPr>
+      </w:pPr>
+      <w:r>
+        <w:rPr>
+          <w:rStyle w:val="keyword"/>
+        </w:rPr>
+        <w:t xml:space="preserve">С целью визуализации существующих на этапе исполнения элементов программы, обратимся к диаграмме развёртывания. Разработанная диаграмма развёртывания продемонстрирована на рисунке 5.3. </w:t>
+      </w:r>
+    </w:p>
+    <w:p>
+      <w:pPr>
+        <w:pStyle w:val="af2"/>
+        <w:spacing w:line="360" w:lineRule="auto"/>
+      </w:pPr>
+      <w:r>
+        <w:t>На диаграмме показаны следующие узлы:</w:t>
+      </w:r>
+    </w:p>
+    <w:p>
+      <w:pPr>
+        <w:pStyle w:val="a1"/>
+        <w:spacing w:line="360" w:lineRule="auto"/>
+      </w:pPr>
+      <w:r>
+        <w:t>устройство пользователя (персональный компьютер, ноутбук, планшет, смартфон и т.п.), на котором размещается веб-браузер;</w:t>
+      </w:r>
+    </w:p>
+    <w:p>
+      <w:pPr>
+        <w:pStyle w:val="a1"/>
+        <w:spacing w:line="360" w:lineRule="auto"/>
+      </w:pPr>
+      <w:r>
+        <w:t xml:space="preserve">сервер приложений 2, </w:t>
+      </w:r>
+      <w:r>
+        <w:t>на котором размещается веб-клиент;</w:t>
+      </w:r>
+    </w:p>
+    <w:p>
+      <w:pPr>
+        <w:pStyle w:val="a1"/>
+        <w:spacing w:line="360" w:lineRule="auto"/>
+      </w:pPr>
+      <w:r>
+        <w:t>сервер приложений 1</w:t>
+      </w:r>
+      <w:r>
+        <w:t xml:space="preserve">, </w:t>
+      </w:r>
+      <w:r>
+        <w:t>на котором размещается веб-сервис;</w:t>
+      </w:r>
+    </w:p>
+    <w:p>
+      <w:pPr>
+        <w:pStyle w:val="a1"/>
+        <w:spacing w:line="360" w:lineRule="auto"/>
+      </w:pPr>
+      <w:r>
+        <w:t xml:space="preserve">сервер баз данных, на котором размещается СУБД </w:t>
+      </w:r>
+      <w:r>
+        <w:rPr>
+          <w:lang w:val="en-US"/>
+        </w:rPr>
+        <w:t>MySQL</w:t>
+      </w:r>
+      <w:r>
+        <w:t>.</w:t>
+      </w:r>
+    </w:p>
+    <w:p>
+      <w:pPr>
+        <w:ind w:firstLine="0"/>
+        <w:rPr>
+          <w:rFonts w:cs="Times New Roman"/>
+          <w:szCs w:val="28"/>
+        </w:rPr>
+      </w:pPr>
+    </w:p>
+    <w:p>
+      <w:pPr>
+        <w:jc w:val="center"/>
+        <w:rPr>
+          <w:rFonts w:cs="Times New Roman"/>
+          <w:szCs w:val="28"/>
+        </w:rPr>
+      </w:pPr>
+      <w:r>
+        <w:rPr>
+          <w:noProof/>
+          <w:lang w:eastAsia="ru-RU"/>
+        </w:rPr>
+        <w:drawing>
+          <wp:inline distT="0" distB="0" distL="0" distR="0" wp14:anchorId="0625E826" wp14:editId="7747B658">
+            <wp:extent cx="5457825" cy="1019175"/>
+            <wp:effectExtent l="0" t="0" r="9525" b="9525"/>
+            <wp:docPr id="15" name="Рисунок 15"/>
+            <wp:cNvGraphicFramePr>
+              <a:graphicFrameLocks xmlns:a="http://schemas.openxmlformats.org/drawingml/2006/main" noChangeAspect="1"/>
+            </wp:cNvGraphicFramePr>
+            <a:graphic xmlns:a="http://schemas.openxmlformats.org/drawingml/2006/main">
+              <a:graphicData uri="http://schemas.openxmlformats.org/drawingml/2006/picture">
+                <pic:pic xmlns:pic="http://schemas.openxmlformats.org/drawingml/2006/picture">
+                  <pic:nvPicPr>
+                    <pic:cNvPr id="0" name="Рисунок 7"/>
+                    <pic:cNvPicPr>
+                      <a:picLocks noChangeAspect="1" noChangeArrowheads="1"/>
+                    </pic:cNvPicPr>
+                  </pic:nvPicPr>
+                  <pic:blipFill>
+                    <a:blip r:embed="rId20">
+                      <a:extLst>
+                        <a:ext uri="{28A0092B-C50C-407E-A947-70E740481C1C}">
+                          <a14:useLocalDpi xmlns:a14="http://schemas.microsoft.com/office/drawing/2010/main" val="0"/>
+                        </a:ext>
+                      </a:extLst>
+                    </a:blip>
+                    <a:srcRect l="3020" t="17657" r="3157" b="13225"/>
+                    <a:stretch>
+                      <a:fillRect/>
+                    </a:stretch>
+                  </pic:blipFill>
+                  <pic:spPr bwMode="auto">
+                    <a:xfrm>
+                      <a:off x="0" y="0"/>
+                      <a:ext cx="5457825" cy="1019175"/>
+                    </a:xfrm>
+                    <a:prstGeom prst="rect">
+                      <a:avLst/>
+                    </a:prstGeom>
+                    <a:noFill/>
+                    <a:ln>
+                      <a:noFill/>
+                    </a:ln>
+                  </pic:spPr>
+                </pic:pic>
+              </a:graphicData>
+            </a:graphic>
+          </wp:inline>
+        </w:drawing>
+      </w:r>
+    </w:p>
+    <w:p>
+      <w:pPr>
+        <w:spacing w:after="200"/>
+        <w:ind w:firstLine="0"/>
+        <w:rPr>
+          <w:rFonts w:cs="Times New Roman"/>
+          <w:szCs w:val="28"/>
+        </w:rPr>
+      </w:pPr>
+    </w:p>
+    <w:p>
+      <w:pPr>
+        <w:jc w:val="center"/>
+        <w:rPr>
+          <w:rFonts w:cs="Times New Roman"/>
+          <w:szCs w:val="28"/>
+        </w:rPr>
+      </w:pPr>
+      <w:r>
+        <w:rPr>
+          <w:rFonts w:cs="Times New Roman"/>
+          <w:szCs w:val="28"/>
+        </w:rPr>
+        <w:t>Рисунок 5.</w:t>
+      </w:r>
+      <w:r>
+        <w:rPr>
+          <w:rFonts w:cs="Times New Roman"/>
+          <w:szCs w:val="28"/>
+        </w:rPr>
+        <w:t>3</w:t>
+      </w:r>
+      <w:r>
+        <w:rPr>
+          <w:rFonts w:cs="Times New Roman"/>
+          <w:szCs w:val="28"/>
+        </w:rPr>
+        <w:t xml:space="preserve"> – Диаграмма развертывания онлайн-системы </w:t>
+      </w:r>
+      <w:r>
+        <w:rPr>
+          <w:rFonts w:cs="Times New Roman"/>
+          <w:szCs w:val="28"/>
+        </w:rPr>
+        <w:t>по поиску работы</w:t>
+      </w:r>
+    </w:p>
+    <w:p>
+      <w:pPr>
+        <w:spacing w:after="200" w:line="276" w:lineRule="auto"/>
+        <w:ind w:firstLine="0"/>
+        <w:jc w:val="left"/>
+        <w:rPr>
+          <w:rFonts w:cs="Times New Roman"/>
+          <w:szCs w:val="28"/>
+        </w:rPr>
+      </w:pPr>
+      <w:r>
+        <w:rPr>
+          <w:rFonts w:cs="Times New Roman"/>
+          <w:szCs w:val="28"/>
+        </w:rPr>
+        <w:br w:type="page"/>
+      </w:r>
+    </w:p>
+    <w:p>
+      <w:pPr>
+        <w:pStyle w:val="1"/>
+        <w:rPr>
+          <w:rFonts w:ascii="Times New Roman" w:hAnsi="Times New Roman" w:cs="Times New Roman"/>
+          <w:b/>
+          <w:color w:val="auto"/>
+          <w:sz w:val="28"/>
+        </w:rPr>
+      </w:pPr>
+      <w:bookmarkStart w:id="14" w:name="_Toc512372839"/>
+      <w:r>
+        <w:rPr>
+          <w:rFonts w:ascii="Times New Roman" w:hAnsi="Times New Roman" w:cs="Times New Roman"/>
+          <w:b/>
+          <w:color w:val="auto"/>
+          <w:sz w:val="28"/>
+        </w:rPr>
+        <w:lastRenderedPageBreak/>
+        <w:t>6 МОДЕЛИ ПРЕДСТАВЛЕНИЯ СИСТЕМЫ И ИХ ОПИСАНИЕ</w:t>
+      </w:r>
+      <w:bookmarkEnd w:id="14"/>
+    </w:p>
+    <w:p>
+      <w:pPr>
+        <w:jc w:val="left"/>
+        <w:rPr>
+          <w:rFonts w:cs="Times New Roman"/>
+          <w:b/>
+          <w:szCs w:val="28"/>
+        </w:rPr>
+      </w:pPr>
+    </w:p>
+    <w:p>
+      <w:pPr>
+        <w:pStyle w:val="2"/>
+        <w:rPr>
+          <w:rFonts w:ascii="Times New Roman" w:hAnsi="Times New Roman" w:cs="Times New Roman"/>
+          <w:b/>
+          <w:color w:val="auto"/>
+          <w:sz w:val="28"/>
+        </w:rPr>
+      </w:pPr>
+      <w:bookmarkStart w:id="15" w:name="_Toc512372840"/>
+      <w:r>
+        <w:rPr>
+          <w:rFonts w:ascii="Times New Roman" w:hAnsi="Times New Roman" w:cs="Times New Roman"/>
+          <w:b/>
+          <w:color w:val="auto"/>
+          <w:sz w:val="28"/>
+        </w:rPr>
+        <w:t>6.1 Диаграмма состояний</w:t>
+      </w:r>
+      <w:bookmarkEnd w:id="15"/>
+    </w:p>
+    <w:p>
+      <w:pPr>
+        <w:jc w:val="left"/>
+        <w:rPr>
+          <w:rFonts w:cs="Times New Roman"/>
+          <w:b/>
+          <w:szCs w:val="28"/>
+        </w:rPr>
+      </w:pPr>
+    </w:p>
+    <w:p>
+      <w:pPr>
+        <w:rPr>
+          <w:rFonts w:cs="Times New Roman"/>
+          <w:b/>
+          <w:szCs w:val="28"/>
+        </w:rPr>
+      </w:pPr>
+      <w:r>
+        <w:t>Диаграммы состояний являются отличным известным средством описания поведения систем. Они обусловливают все возможные состояния, в которых может находиться конкретный объект, а также процесс изменения состояний объекта в результате воздействия некоторых событий. Состояние (statement) − это ситуация, когда моделируемый объект осуществляет какое-либо условие, проводит операцию или ожидает события. Диаграмма состояния данного проекта описывает состояния аккаунта кандидата в системе и этапы, через которые этот объект проходит. Диаграмма состояний для данного объекта представлена на рисунке 6.1.</w:t>
+      </w:r>
+    </w:p>
+    <w:p>
+      <w:pPr>
+        <w:jc w:val="left"/>
+        <w:rPr>
+          <w:rFonts w:cs="Times New Roman"/>
+          <w:b/>
+          <w:szCs w:val="28"/>
+        </w:rPr>
+      </w:pPr>
+    </w:p>
+    <w:p>
+      <w:pPr>
+        <w:jc w:val="left"/>
+        <w:rPr>
+          <w:rFonts w:cs="Times New Roman"/>
+          <w:b/>
+          <w:szCs w:val="28"/>
+        </w:rPr>
+      </w:pPr>
+      <w:r>
+        <w:rPr>
+          <w:rFonts w:cs="Times New Roman"/>
+          <w:b/>
+          <w:noProof/>
+          <w:szCs w:val="28"/>
+          <w:lang w:eastAsia="ru-RU"/>
+        </w:rPr>
+        <w:drawing>
+          <wp:inline distT="0" distB="0" distL="0" distR="0" wp14:anchorId="152B452F" wp14:editId="3809CF40">
+            <wp:extent cx="5124450" cy="2943225"/>
+            <wp:effectExtent l="0" t="0" r="0" b="9525"/>
+            <wp:docPr id="16" name="Рисунок 16" descr="D:\УНИВЕР\Курсачи\Курсач СИТАИРИС\Диаграмма состояний.PNG"/>
+            <wp:cNvGraphicFramePr>
+              <a:graphicFrameLocks xmlns:a="http://schemas.openxmlformats.org/drawingml/2006/main" noChangeAspect="1"/>
+            </wp:cNvGraphicFramePr>
+            <a:graphic xmlns:a="http://schemas.openxmlformats.org/drawingml/2006/main">
+              <a:graphicData uri="http://schemas.openxmlformats.org/drawingml/2006/picture">
+                <pic:pic xmlns:pic="http://schemas.openxmlformats.org/drawingml/2006/picture">
+                  <pic:nvPicPr>
+                    <pic:cNvPr id="0" name="Picture 5" descr="D:\УНИВЕР\Курсачи\Курсач СИТАИРИС\Диаграмма состояний.PNG"/>
+                    <pic:cNvPicPr>
+                      <a:picLocks noChangeAspect="1" noChangeArrowheads="1"/>
+                    </pic:cNvPicPr>
+                  </pic:nvPicPr>
+                  <pic:blipFill>
+                    <a:blip r:embed="rId21">
                       <a:extLst>
                         <a:ext uri="{28A0092B-C50C-407E-A947-70E740481C1C}">
                           <a14:useLocalDpi xmlns:a14="http://schemas.microsoft.com/office/drawing/2010/main" val="0"/>
@@ -7894,7 +8366,7 @@
                   <pic:spPr bwMode="auto">
                     <a:xfrm>
                       <a:off x="0" y="0"/>
-                      <a:ext cx="5943600" cy="2952750"/>
+                      <a:ext cx="5124450" cy="2943225"/>
                     </a:xfrm>
                     <a:prstGeom prst="rect">
                       <a:avLst/>
@@ -7913,9 +8385,10 @@
     </w:p>
     <w:p>
       <w:pPr>
-        <w:ind w:firstLine="0"/>
-        <w:rPr>
-          <w:rFonts w:cs="Times New Roman"/>
+        <w:jc w:val="left"/>
+        <w:rPr>
+          <w:rFonts w:cs="Times New Roman"/>
+          <w:b/>
           <w:szCs w:val="28"/>
         </w:rPr>
       </w:pPr>
@@ -7933,51 +8406,59 @@
           <w:rFonts w:cs="Times New Roman"/>
           <w:szCs w:val="28"/>
         </w:rPr>
-        <w:t>Рисунок 5.2</w:t>
-      </w:r>
-      <w:r>
-        <w:rPr>
-          <w:rFonts w:cs="Times New Roman"/>
-          <w:szCs w:val="28"/>
-        </w:rPr>
-        <w:t xml:space="preserve"> – Диаграмма компонентов </w:t>
-      </w:r>
-      <w:r>
-        <w:rPr>
-          <w:rFonts w:cs="Times New Roman"/>
-          <w:szCs w:val="28"/>
-        </w:rPr>
-        <w:t>онлайн-</w:t>
-      </w:r>
-      <w:r>
-        <w:rPr>
-          <w:rFonts w:cs="Times New Roman"/>
-          <w:szCs w:val="28"/>
-        </w:rPr>
-        <w:t xml:space="preserve">системы </w:t>
-      </w:r>
-      <w:r>
-        <w:rPr>
-          <w:rFonts w:cs="Times New Roman"/>
-          <w:szCs w:val="28"/>
-        </w:rPr>
-        <w:t>по поиску работы</w:t>
-      </w:r>
-    </w:p>
-    <w:p>
-      <w:pPr>
-        <w:jc w:val="center"/>
-        <w:rPr>
-          <w:rFonts w:cs="Times New Roman"/>
-          <w:szCs w:val="28"/>
-        </w:rPr>
-      </w:pPr>
-    </w:p>
-    <w:p>
-      <w:pPr>
-        <w:jc w:val="center"/>
-        <w:rPr>
-          <w:rFonts w:cs="Times New Roman"/>
+        <w:t>Рисунок 6</w:t>
+      </w:r>
+      <w:r>
+        <w:rPr>
+          <w:rFonts w:cs="Times New Roman"/>
+          <w:szCs w:val="28"/>
+        </w:rPr>
+        <w:t>.1</w:t>
+      </w:r>
+      <w:r>
+        <w:rPr>
+          <w:rFonts w:cs="Times New Roman"/>
+          <w:szCs w:val="28"/>
+        </w:rPr>
+        <w:t xml:space="preserve"> – Диаграмма состояний аккаунта кандидата в системе</w:t>
+      </w:r>
+    </w:p>
+    <w:p>
+      <w:pPr>
+        <w:jc w:val="left"/>
+        <w:rPr>
+          <w:rFonts w:cs="Times New Roman"/>
+          <w:b/>
+          <w:szCs w:val="28"/>
+        </w:rPr>
+      </w:pPr>
+    </w:p>
+    <w:p>
+      <w:pPr>
+        <w:jc w:val="left"/>
+        <w:rPr>
+          <w:rFonts w:cs="Times New Roman"/>
+          <w:b/>
+          <w:szCs w:val="28"/>
+        </w:rPr>
+      </w:pPr>
+    </w:p>
+    <w:p>
+      <w:pPr>
+        <w:jc w:val="left"/>
+        <w:rPr>
+          <w:rFonts w:cs="Times New Roman"/>
+          <w:b/>
+          <w:szCs w:val="28"/>
+        </w:rPr>
+      </w:pPr>
+    </w:p>
+    <w:p>
+      <w:pPr>
+        <w:jc w:val="left"/>
+        <w:rPr>
+          <w:rFonts w:cs="Times New Roman"/>
+          <w:b/>
           <w:szCs w:val="28"/>
         </w:rPr>
       </w:pPr>
@@ -7990,21 +8471,18 @@
           <w:b/>
           <w:color w:val="auto"/>
           <w:sz w:val="28"/>
-          <w:szCs w:val="28"/>
-        </w:rPr>
-      </w:pPr>
-      <w:bookmarkStart w:id="12" w:name="_Toc500516659"/>
-      <w:bookmarkStart w:id="13" w:name="_Toc507947588"/>
+        </w:rPr>
+      </w:pPr>
+      <w:bookmarkStart w:id="16" w:name="_Toc512372841"/>
       <w:r>
         <w:rPr>
           <w:rFonts w:ascii="Times New Roman" w:hAnsi="Times New Roman" w:cs="Times New Roman"/>
           <w:b/>
           <w:color w:val="auto"/>
           <w:sz w:val="28"/>
-          <w:szCs w:val="28"/>
         </w:rPr>
         <w:lastRenderedPageBreak/>
-        <w:t>5.</w:t>
+        <w:t xml:space="preserve">6.2 </w:t>
       </w:r>
       <w:r>
         <w:rPr>
@@ -8012,10 +8490,8 @@
           <w:b/>
           <w:color w:val="auto"/>
           <w:sz w:val="28"/>
-          <w:szCs w:val="28"/>
-          <w:lang w:val="en-US"/>
-        </w:rPr>
-        <w:t>3</w:t>
+        </w:rPr>
+        <w:t>Описание а</w:t>
       </w:r>
       <w:r>
         <w:rPr>
@@ -8023,213 +8499,405 @@
           <w:b/>
           <w:color w:val="auto"/>
           <w:sz w:val="28"/>
-          <w:szCs w:val="28"/>
-        </w:rPr>
-        <w:t xml:space="preserve"> Диаграмма развертывания</w:t>
-      </w:r>
-      <w:bookmarkEnd w:id="12"/>
-      <w:bookmarkEnd w:id="13"/>
+        </w:rPr>
+        <w:t>лгоритм</w:t>
+      </w:r>
+      <w:r>
+        <w:rPr>
+          <w:rFonts w:ascii="Times New Roman" w:hAnsi="Times New Roman" w:cs="Times New Roman"/>
+          <w:b/>
+          <w:color w:val="auto"/>
+          <w:sz w:val="28"/>
+        </w:rPr>
+        <w:t>а</w:t>
+      </w:r>
+      <w:r>
+        <w:rPr>
+          <w:rFonts w:ascii="Times New Roman" w:hAnsi="Times New Roman" w:cs="Times New Roman"/>
+          <w:b/>
+          <w:color w:val="auto"/>
+          <w:sz w:val="28"/>
+        </w:rPr>
+        <w:t xml:space="preserve"> авторизации пользователя</w:t>
+      </w:r>
+      <w:bookmarkEnd w:id="16"/>
     </w:p>
     <w:p/>
     <w:p>
-      <w:pPr>
-        <w:pStyle w:val="13"/>
-        <w:spacing w:line="360" w:lineRule="auto"/>
-      </w:pPr>
-      <w:r>
-        <w:rPr>
-          <w:rStyle w:val="keyword"/>
-        </w:rPr>
-        <w:t>С целью визуализации существующих на этапе исполнения элементов программы, обратимся к диаграмме р</w:t>
-      </w:r>
-      <w:r>
-        <w:rPr>
-          <w:rStyle w:val="keyword"/>
-        </w:rPr>
-        <w:t>азвёртывания. Разработанная</w:t>
-      </w:r>
-      <w:r>
-        <w:rPr>
-          <w:rStyle w:val="keyword"/>
-        </w:rPr>
-        <w:t xml:space="preserve"> диаграмма развёртывания прод</w:t>
-      </w:r>
-      <w:r>
-        <w:rPr>
-          <w:rStyle w:val="keyword"/>
-        </w:rPr>
-        <w:t>емонстрирована на рисунке 5.3</w:t>
-      </w:r>
-      <w:r>
-        <w:rPr>
-          <w:rStyle w:val="keyword"/>
-        </w:rPr>
-        <w:t>. Она содержит графическое изображение следующих устройств: Клиент ПК и Сервер ПК. На диаграмме представлены связи между этими устройствами:</w:t>
-      </w:r>
-      <w:r>
-        <w:t xml:space="preserve"> маршруты передачи информации между аппаратными</w:t>
-      </w:r>
-      <w:r>
-        <w:rPr>
-          <w:rStyle w:val="apple-converted-space"/>
+      <w:r>
+        <w:t>Данный алгоритм описывает авторизацию всех пользователей, которые пытаются зайти в систему.</w:t>
+      </w:r>
+    </w:p>
+    <w:p>
+      <w:r>
+        <w:t>На главной странице авторизации пользователя просят ввести логин и пароль для авторизации на сайте. После выполнения данных шагов, прохождения валидации на стороне клиента и получения сервером данных, выполняется соответствующая проверку на корректность этой информации на стороне сервера. В неудачном случае будет выведено сообщение о неверно введенных данных и пользователь так и останется на главной странице авторизации. В случае успеха, полученные логин и пароль будут сверяться с данными единого администратора всей системы, и если они совпадут, то в сессию всего приложения сохранится статус администратора и клиента (в данном случае администратора) перебросит на соответствующую страницу.</w:t>
+      </w:r>
+    </w:p>
+    <w:p>
+      <w:r>
+        <w:t xml:space="preserve">Если же логин и пароль не совпали с данными администратора, то идет проверка на попытку зайти на сайт рядовому пользователю. Это означает, что в базу данных посылается запрос на получение объекта с соответствующей информацией, и если вернулся целостный, не </w:t>
+      </w:r>
+      <w:r>
+        <w:rPr>
+          <w:lang w:val="en-US"/>
+        </w:rPr>
+        <w:t>null</w:t>
+      </w:r>
+      <w:r>
+        <w:t xml:space="preserve"> </w:t>
+      </w:r>
+      <w:r>
+        <w:t>объект, то данный клиент уже был зарегистрирован, успешно сохранен в базу и его можно пропустить в систему для пользования ее услугами.</w:t>
+      </w:r>
+    </w:p>
+    <w:p>
+      <w:r>
+        <w:t xml:space="preserve">Но сперва нужно проверить статус пользователя: это клиент либо сотрудник </w:t>
+      </w:r>
+      <w:r>
+        <w:rPr>
+          <w:lang w:val="en-US"/>
+        </w:rPr>
+        <w:t>HR</w:t>
+      </w:r>
+      <w:r>
+        <w:t xml:space="preserve">. </w:t>
+      </w:r>
+      <w:r>
+        <w:t xml:space="preserve">Следующий шаг именно это и делает, и после его выполнения </w:t>
+      </w:r>
+      <w:r>
+        <w:t xml:space="preserve">в сессию также устанавливается статус и информация </w:t>
+      </w:r>
+      <w:r>
+        <w:t>клиента</w:t>
+      </w:r>
+      <w:r>
+        <w:t xml:space="preserve"> и его</w:t>
+      </w:r>
+      <w:r>
+        <w:t xml:space="preserve"> перебрасывает на соответствующую его статусу страницу.</w:t>
+      </w:r>
+    </w:p>
+    <w:p>
+      <w:r>
+        <w:t xml:space="preserve">Если же объект из базы пришел как </w:t>
+      </w:r>
+      <w:r>
+        <w:rPr>
+          <w:lang w:val="en-US"/>
+        </w:rPr>
+        <w:t>null</w:t>
+      </w:r>
+      <w:r>
+        <w:t xml:space="preserve">, или же вообще было словлено </w:t>
+      </w:r>
+      <w:r>
+        <w:rPr>
+          <w:lang w:val="en-US"/>
+        </w:rPr>
+        <w:t>sql</w:t>
+      </w:r>
+      <w:r>
+        <w:t xml:space="preserve"> </w:t>
+      </w:r>
+      <w:r>
+        <w:t xml:space="preserve">исключение, то клиенту посылается сообщение о неверно введенных данных. Это будет означать, что он либо не зарегистрирован в системе и в базе не было найдено совпадений, либо он просто ввел действительно </w:t>
+      </w:r>
+      <w:r>
+        <w:lastRenderedPageBreak/>
+        <w:t>ошибочные данные.</w:t>
+      </w:r>
+      <w:r>
+        <w:t xml:space="preserve"> Блок-схема для данного алгоритма представлена на рисунке 6.2.</w:t>
+      </w:r>
+    </w:p>
+    <w:p/>
+    <w:p>
+      <w:pPr>
+        <w:jc w:val="center"/>
+      </w:pPr>
+      <w:r>
+        <w:object w:dxaOrig="8190" w:dyaOrig="9436">
+          <v:shapetype id="_x0000_t75" coordsize="21600,21600" o:spt="75" o:preferrelative="t" path="m@4@5l@4@11@9@11@9@5xe" filled="f" stroked="f">
+            <v:stroke joinstyle="miter"/>
+            <v:formulas>
+              <v:f eqn="if lineDrawn pixelLineWidth 0"/>
+              <v:f eqn="sum @0 1 0"/>
+              <v:f eqn="sum 0 0 @1"/>
+              <v:f eqn="prod @2 1 2"/>
+              <v:f eqn="prod @3 21600 pixelWidth"/>
+              <v:f eqn="prod @3 21600 pixelHeight"/>
+              <v:f eqn="sum @0 0 1"/>
+              <v:f eqn="prod @6 1 2"/>
+              <v:f eqn="prod @7 21600 pixelWidth"/>
+              <v:f eqn="sum @8 21600 0"/>
+              <v:f eqn="prod @7 21600 pixelHeight"/>
+              <v:f eqn="sum @10 21600 0"/>
+            </v:formulas>
+            <v:path o:extrusionok="f" gradientshapeok="t" o:connecttype="rect"/>
+            <o:lock v:ext="edit" aspectratio="t"/>
+          </v:shapetype>
+          <v:shape id="_x0000_i1025" type="#_x0000_t75" style="width:409.5pt;height:471.75pt" o:ole="">
+            <v:imagedata r:id="rId22" o:title=""/>
+          </v:shape>
+          <o:OLEObject Type="Embed" ProgID="Visio.Drawing.15" ShapeID="_x0000_i1025" DrawAspect="Content" ObjectID="_1586114748" r:id="rId23"/>
+        </w:object>
+      </w:r>
+    </w:p>
+    <w:p>
+      <w:pPr>
+        <w:jc w:val="left"/>
+      </w:pPr>
+    </w:p>
+    <w:p>
+      <w:pPr>
+        <w:jc w:val="center"/>
+        <w:rPr>
+          <w:rFonts w:cs="Times New Roman"/>
+          <w:b/>
+          <w:szCs w:val="28"/>
+        </w:rPr>
+      </w:pPr>
+      <w:r>
+        <w:t>Рисунок 6.2 – Блок-схема авторизации пользователя</w:t>
+      </w:r>
+    </w:p>
+    <w:p>
+      <w:pPr>
+        <w:jc w:val="left"/>
+        <w:rPr>
+          <w:rFonts w:cs="Times New Roman"/>
+          <w:b/>
+          <w:szCs w:val="28"/>
+        </w:rPr>
+      </w:pPr>
+    </w:p>
+    <w:p>
+      <w:pPr>
+        <w:pStyle w:val="2"/>
+        <w:rPr>
+          <w:rFonts w:ascii="Times New Roman" w:hAnsi="Times New Roman" w:cs="Times New Roman"/>
+          <w:b/>
+          <w:color w:val="auto"/>
+          <w:sz w:val="28"/>
+        </w:rPr>
+      </w:pPr>
+      <w:bookmarkStart w:id="17" w:name="_Toc512372842"/>
+      <w:r>
+        <w:rPr>
+          <w:rFonts w:ascii="Times New Roman" w:hAnsi="Times New Roman" w:cs="Times New Roman"/>
+          <w:b/>
+          <w:color w:val="auto"/>
+          <w:sz w:val="28"/>
+        </w:rPr>
+        <w:t>6.3 Описание алгоритма отклика кандидатом на вакансию</w:t>
+      </w:r>
+      <w:bookmarkEnd w:id="17"/>
+    </w:p>
+    <w:p/>
+    <w:p>
+      <w:r>
+        <w:t>Данный алгоритм описывает процесс отклика на любую вакансию любым кандидатом.</w:t>
+      </w:r>
+    </w:p>
+    <w:p>
+      <w:r>
+        <w:lastRenderedPageBreak/>
+        <w:t>Когда кандидат, просматривая вакансии, решил откликнуться на какую-либо из них нажав на соответствующую кнопку, происходит ряд действий, описанных ниже.</w:t>
+      </w:r>
+    </w:p>
+    <w:p>
+      <w:r>
+        <w:t xml:space="preserve">Сперва из </w:t>
+      </w:r>
+      <w:r>
+        <w:rPr>
+          <w:lang w:val="en-US"/>
+        </w:rPr>
+        <w:t>http</w:t>
+      </w:r>
+      <w:r>
+        <w:t>-сессии берутся данные о кандидате</w:t>
+      </w:r>
+      <w:r>
+        <w:t xml:space="preserve">. На основе этой информации посылается запрос к базе данных на получение идентификатора аккаунта кандидата. </w:t>
+      </w:r>
+    </w:p>
+    <w:p>
+      <w:r>
+        <w:t xml:space="preserve">Если же идентификатор пришел не корректный, то пользователя перебрасывает на свою домашнюю страницу с уведомлением об ошибке на веб-сайте. Это объясняется тем, что данные сохраняются в сессию только в случае успешной авторизации и не могут быть не валидными, а это означает, что при попытке взять </w:t>
+      </w:r>
+      <w:r>
+        <w:rPr>
+          <w:lang w:val="en-US"/>
+        </w:rPr>
+        <w:t>id</w:t>
+      </w:r>
+      <w:r>
+        <w:t xml:space="preserve"> произошла ошибка в базе.</w:t>
+      </w:r>
+      <w:r>
+        <w:t xml:space="preserve"> </w:t>
+      </w:r>
+    </w:p>
+    <w:p>
+      <w:r>
+        <w:t>В случае корректного возвращения идентификатора аккаунта, на его основе происходит получение из базы информации о данном кандидате.</w:t>
+      </w:r>
+    </w:p>
+    <w:p>
+      <w:r>
+        <w:t>Если объект пришел пустым либо некорректным, то пользователя также перебрасывает на свою домашнюю страницу с сообщением, что он не добавил резюме и без него не может откликаться на вакансии.</w:t>
+      </w:r>
+    </w:p>
+    <w:p>
+      <w:r>
+        <w:t>В обратном случае, с пришедшего на сервер запроса достается идентификатор вакансии, на которую откликнулись и на его основе и информации кандидата формируется объект интервью.</w:t>
+      </w:r>
+    </w:p>
+    <w:p>
+      <w:pPr>
+        <w:jc w:val="left"/>
+        <w:rPr>
+          <w:rFonts w:cs="Times New Roman"/>
+          <w:szCs w:val="28"/>
+        </w:rPr>
+      </w:pPr>
+      <w:r>
+        <w:rPr>
+          <w:rFonts w:cs="Times New Roman"/>
+          <w:szCs w:val="28"/>
+        </w:rPr>
+        <w:t>Далее проверяется, существует ли уже данное интервью на случай, если кандидат уже откликался на нее. Если это так, то пользователя просто возвращает на страницу просмотра всех вакансий. Но если же данного интервью еще нет в базе, то идет попытка добавить его. В случае провала кандидата возвращает на свою домашнюю страницу с сообщением об ошибке на сервере. При успешном завершении операции пользователя выкидывает на страницу просмотра всех вакансий, уведомляя его об успешном отклике на данную вакансию.</w:t>
+      </w:r>
+    </w:p>
+    <w:p>
+      <w:pPr>
+        <w:jc w:val="left"/>
+        <w:rPr>
+          <w:rFonts w:cs="Times New Roman"/>
+          <w:szCs w:val="28"/>
+        </w:rPr>
+      </w:pPr>
+      <w:r>
+        <w:rPr>
+          <w:rFonts w:cs="Times New Roman"/>
+          <w:szCs w:val="28"/>
+        </w:rPr>
+        <w:t>Блок-схема для данного алгоритма представлена на рисунке 6.3.</w:t>
+      </w:r>
+    </w:p>
+    <w:p>
+      <w:pPr>
+        <w:ind w:firstLine="0"/>
+        <w:jc w:val="center"/>
+      </w:pPr>
+      <w:r>
+        <w:object w:dxaOrig="10185" w:dyaOrig="13560">
+          <v:shape id="_x0000_i1035" type="#_x0000_t75" style="width:467.25pt;height:622.5pt" o:ole="">
+            <v:imagedata r:id="rId24" o:title=""/>
+          </v:shape>
+          <o:OLEObject Type="Embed" ProgID="Visio.Drawing.15" ShapeID="_x0000_i1035" DrawAspect="Content" ObjectID="_1586114749" r:id="rId25"/>
+        </w:object>
+      </w:r>
+    </w:p>
+    <w:p>
+      <w:pPr>
+        <w:ind w:firstLine="0"/>
+        <w:jc w:val="center"/>
+      </w:pPr>
+    </w:p>
+    <w:p>
+      <w:pPr>
+        <w:ind w:firstLine="0"/>
+        <w:jc w:val="center"/>
+      </w:pPr>
+      <w:r>
+        <w:t>Рисунок 6.3 – Блок-схема отклика кандидатом на вакансию</w:t>
+      </w:r>
+    </w:p>
+    <w:p>
+      <w:pPr>
+        <w:ind w:firstLine="0"/>
+        <w:jc w:val="center"/>
+      </w:pPr>
+    </w:p>
+    <w:p>
+      <w:pPr>
+        <w:pStyle w:val="1"/>
+        <w:ind w:left="851" w:hanging="142"/>
+        <w:rPr>
+          <w:rFonts w:ascii="Times New Roman" w:hAnsi="Times New Roman" w:cs="Times New Roman"/>
+          <w:b/>
+          <w:color w:val="auto"/>
+          <w:sz w:val="28"/>
+        </w:rPr>
+      </w:pPr>
+      <w:bookmarkStart w:id="18" w:name="_Toc512372843"/>
+      <w:r>
+        <w:rPr>
+          <w:rFonts w:ascii="Times New Roman" w:hAnsi="Times New Roman" w:cs="Times New Roman"/>
+          <w:b/>
+          <w:color w:val="auto"/>
+          <w:sz w:val="28"/>
+        </w:rPr>
+        <w:lastRenderedPageBreak/>
+        <w:t>7</w:t>
+      </w:r>
+      <w:r>
+        <w:rPr>
+          <w:rFonts w:ascii="Times New Roman" w:hAnsi="Times New Roman" w:cs="Times New Roman"/>
+          <w:b/>
+          <w:color w:val="auto"/>
+          <w:sz w:val="28"/>
         </w:rPr>
         <w:t> </w:t>
       </w:r>
       <w:r>
         <w:rPr>
-          <w:rStyle w:val="keyword"/>
-        </w:rPr>
-        <w:t>устройствами</w:t>
-      </w:r>
-      <w:r>
-        <w:t>, задействованными в реализации системы.</w:t>
-      </w:r>
-    </w:p>
-    <w:p>
-      <w:r>
-        <w:rPr>
-          <w:rStyle w:val="keyword"/>
-          <w:rFonts w:eastAsia="Times New Roman" w:cs="Times New Roman"/>
-          <w:szCs w:val="28"/>
-          <w:lang w:eastAsia="ru-RU"/>
-        </w:rPr>
-        <w:t>Для того, чтобы обеспечить связь сервера и базы данных на персональном компьютере должен использоваться MySQL, с помощью которого сохраняются необходимые таблицы.</w:t>
-      </w:r>
-    </w:p>
-    <w:p>
-      <w:pPr>
-        <w:jc w:val="center"/>
-        <w:rPr>
-          <w:rFonts w:cs="Times New Roman"/>
-          <w:szCs w:val="28"/>
-        </w:rPr>
-      </w:pPr>
-    </w:p>
-    <w:p>
-      <w:pPr>
-        <w:jc w:val="center"/>
-        <w:rPr>
-          <w:rFonts w:cs="Times New Roman"/>
-          <w:szCs w:val="28"/>
-        </w:rPr>
-      </w:pPr>
-      <w:r>
-        <w:rPr>
-          <w:rFonts w:cs="Times New Roman"/>
-          <w:noProof/>
-          <w:szCs w:val="28"/>
-          <w:lang w:eastAsia="ru-RU"/>
-        </w:rPr>
-        <w:drawing>
-          <wp:inline distT="0" distB="0" distL="0" distR="0" wp14:anchorId="0C40744A" wp14:editId="1FBA01B2">
-            <wp:extent cx="5410200" cy="3886200"/>
-            <wp:effectExtent l="0" t="0" r="0" b="0"/>
-            <wp:docPr id="13" name="Рисунок 13" descr="D:\УНИВЕР\Курсачи\Курсач СИТАИРИС\Диаграмма развертывания.png"/>
-            <wp:cNvGraphicFramePr>
-              <a:graphicFrameLocks xmlns:a="http://schemas.openxmlformats.org/drawingml/2006/main" noChangeAspect="1"/>
-            </wp:cNvGraphicFramePr>
-            <a:graphic xmlns:a="http://schemas.openxmlformats.org/drawingml/2006/main">
-              <a:graphicData uri="http://schemas.openxmlformats.org/drawingml/2006/picture">
-                <pic:pic xmlns:pic="http://schemas.openxmlformats.org/drawingml/2006/picture">
-                  <pic:nvPicPr>
-                    <pic:cNvPr id="0" name="Picture 5" descr="D:\УНИВЕР\Курсачи\Курсач СИТАИРИС\Диаграмма развертывания.png"/>
-                    <pic:cNvPicPr>
-                      <a:picLocks noChangeAspect="1" noChangeArrowheads="1"/>
-                    </pic:cNvPicPr>
-                  </pic:nvPicPr>
-                  <pic:blipFill>
-                    <a:blip r:embed="rId20">
-                      <a:extLst>
-                        <a:ext uri="{28A0092B-C50C-407E-A947-70E740481C1C}">
-                          <a14:useLocalDpi xmlns:a14="http://schemas.microsoft.com/office/drawing/2010/main" val="0"/>
-                        </a:ext>
-                      </a:extLst>
-                    </a:blip>
-                    <a:srcRect/>
-                    <a:stretch>
-                      <a:fillRect/>
-                    </a:stretch>
-                  </pic:blipFill>
-                  <pic:spPr bwMode="auto">
-                    <a:xfrm>
-                      <a:off x="0" y="0"/>
-                      <a:ext cx="5410200" cy="3886200"/>
-                    </a:xfrm>
-                    <a:prstGeom prst="rect">
-                      <a:avLst/>
-                    </a:prstGeom>
-                    <a:noFill/>
-                    <a:ln>
-                      <a:noFill/>
-                    </a:ln>
-                  </pic:spPr>
-                </pic:pic>
-              </a:graphicData>
-            </a:graphic>
-          </wp:inline>
-        </w:drawing>
-      </w:r>
-    </w:p>
-    <w:p>
-      <w:pPr>
-        <w:spacing w:after="200"/>
+          <w:rFonts w:ascii="Times New Roman" w:hAnsi="Times New Roman" w:cs="Times New Roman"/>
+          <w:b/>
+          <w:color w:val="auto"/>
+          <w:sz w:val="28"/>
+        </w:rPr>
+        <w:t>ОПИСАНИЕ ПРИМЕНЕНИЯ ПАТТЕРНОВ ПРОЕКТИРОВАНИЯ</w:t>
+      </w:r>
+      <w:bookmarkEnd w:id="18"/>
+    </w:p>
+    <w:p/>
+    <w:p/>
+    <w:p/>
+    <w:p/>
+    <w:p/>
+    <w:p/>
+    <w:p/>
+    <w:p/>
+    <w:p/>
+    <w:p/>
+    <w:p/>
+    <w:p/>
+    <w:p/>
+    <w:p/>
+    <w:p/>
+    <w:p/>
+    <w:p/>
+    <w:p/>
+    <w:p/>
+    <w:p/>
+    <w:p/>
+    <w:p/>
+    <w:p/>
+    <w:p/>
+    <w:p/>
+    <w:p>
+      <w:pPr>
         <w:ind w:firstLine="0"/>
         <w:rPr>
           <w:rFonts w:cs="Times New Roman"/>
           <w:szCs w:val="28"/>
         </w:rPr>
       </w:pPr>
-    </w:p>
-    <w:p>
-      <w:pPr>
-        <w:jc w:val="center"/>
-        <w:rPr>
-          <w:rFonts w:cs="Times New Roman"/>
-          <w:szCs w:val="28"/>
-        </w:rPr>
-      </w:pPr>
-      <w:r>
-        <w:rPr>
-          <w:rFonts w:cs="Times New Roman"/>
-          <w:szCs w:val="28"/>
-        </w:rPr>
-        <w:t>Рисунок 5.</w:t>
-      </w:r>
-      <w:r>
-        <w:rPr>
-          <w:rFonts w:cs="Times New Roman"/>
-          <w:szCs w:val="28"/>
-        </w:rPr>
-        <w:t>3</w:t>
-      </w:r>
-      <w:r>
-        <w:rPr>
-          <w:rFonts w:cs="Times New Roman"/>
-          <w:szCs w:val="28"/>
-        </w:rPr>
-        <w:t xml:space="preserve"> – Диаграмма развертывания </w:t>
-      </w:r>
-      <w:r>
-        <w:rPr>
-          <w:rFonts w:cs="Times New Roman"/>
-          <w:szCs w:val="28"/>
-        </w:rPr>
-        <w:t>онлайн-</w:t>
-      </w:r>
-      <w:r>
-        <w:rPr>
-          <w:rFonts w:cs="Times New Roman"/>
-          <w:szCs w:val="28"/>
-        </w:rPr>
-        <w:t xml:space="preserve">системы </w:t>
-      </w:r>
-      <w:r>
-        <w:rPr>
-          <w:rFonts w:cs="Times New Roman"/>
-          <w:szCs w:val="28"/>
-        </w:rPr>
-        <w:t>по поиску работы</w:t>
-      </w:r>
     </w:p>
     <w:p>
       <w:pPr>
@@ -8243,8 +8911,8 @@
           <w:sz w:val="28"/>
         </w:rPr>
       </w:pPr>
-      <w:bookmarkStart w:id="14" w:name="_Toc500516669"/>
-      <w:bookmarkStart w:id="15" w:name="_Toc507947589"/>
+      <w:bookmarkStart w:id="19" w:name="_Toc500516669"/>
+      <w:bookmarkStart w:id="20" w:name="_Toc512372844"/>
       <w:r>
         <w:rPr>
           <w:rFonts w:ascii="Times New Roman" w:hAnsi="Times New Roman" w:cs="Times New Roman"/>
@@ -8256,12 +8924,12 @@
         <w:lastRenderedPageBreak/>
         <w:t>Список использованных источников</w:t>
       </w:r>
-      <w:bookmarkEnd w:id="14"/>
-      <w:bookmarkEnd w:id="15"/>
-    </w:p>
-    <w:p>
-      <w:pPr>
-        <w:pStyle w:val="a6"/>
+      <w:bookmarkEnd w:id="19"/>
+      <w:bookmarkEnd w:id="20"/>
+    </w:p>
+    <w:p>
+      <w:pPr>
+        <w:pStyle w:val="a7"/>
         <w:tabs>
           <w:tab w:val="left" w:pos="1134"/>
         </w:tabs>
@@ -8309,7 +8977,7 @@
     <w:p>
       <w:pPr>
         <w:rPr>
-          <w:rStyle w:val="ab"/>
+          <w:rStyle w:val="ac"/>
         </w:rPr>
       </w:pPr>
       <w:r>
@@ -8332,10 +9000,10 @@
         </w:rPr>
         <w:t xml:space="preserve"> [Электронный ресурс]. – Электронные данные. – Режим доступа: </w:t>
       </w:r>
-      <w:hyperlink r:id="rId21" w:history="1">
+      <w:hyperlink r:id="rId26" w:history="1">
         <w:r>
           <w:rPr>
-            <w:rStyle w:val="ab"/>
+            <w:rStyle w:val="ac"/>
           </w:rPr>
           <w:t>https://studfiles.net/preview/3741646/page:2/</w:t>
         </w:r>
@@ -8435,10 +9103,10 @@
         </w:rPr>
         <w:t xml:space="preserve">: </w:t>
       </w:r>
-      <w:hyperlink r:id="rId22" w:history="1">
+      <w:hyperlink r:id="rId27" w:history="1">
         <w:r>
           <w:rPr>
-            <w:rStyle w:val="ab"/>
+            <w:rStyle w:val="ac"/>
             <w:rFonts w:cs="Times New Roman"/>
             <w:szCs w:val="28"/>
             <w:lang w:val="en-US"/>
@@ -8447,7 +9115,7 @@
         </w:r>
         <w:r>
           <w:rPr>
-            <w:rStyle w:val="ab"/>
+            <w:rStyle w:val="ac"/>
             <w:rFonts w:cs="Times New Roman"/>
             <w:szCs w:val="28"/>
           </w:rPr>
@@ -8455,7 +9123,7 @@
         </w:r>
         <w:r>
           <w:rPr>
-            <w:rStyle w:val="ab"/>
+            <w:rStyle w:val="ac"/>
             <w:rFonts w:cs="Times New Roman"/>
             <w:szCs w:val="28"/>
             <w:lang w:val="en-US"/>
@@ -8464,7 +9132,7 @@
         </w:r>
         <w:r>
           <w:rPr>
-            <w:rStyle w:val="ab"/>
+            <w:rStyle w:val="ac"/>
             <w:rFonts w:cs="Times New Roman"/>
             <w:szCs w:val="28"/>
           </w:rPr>
@@ -8472,7 +9140,7 @@
         </w:r>
         <w:r>
           <w:rPr>
-            <w:rStyle w:val="ab"/>
+            <w:rStyle w:val="ac"/>
             <w:rFonts w:cs="Times New Roman"/>
             <w:szCs w:val="28"/>
             <w:lang w:val="en-US"/>
@@ -8481,7 +9149,7 @@
         </w:r>
         <w:r>
           <w:rPr>
-            <w:rStyle w:val="ab"/>
+            <w:rStyle w:val="ac"/>
             <w:rFonts w:cs="Times New Roman"/>
             <w:szCs w:val="28"/>
           </w:rPr>
@@ -8489,7 +9157,7 @@
         </w:r>
         <w:r>
           <w:rPr>
-            <w:rStyle w:val="ab"/>
+            <w:rStyle w:val="ac"/>
             <w:rFonts w:cs="Times New Roman"/>
             <w:szCs w:val="28"/>
             <w:lang w:val="en-US"/>
@@ -8498,7 +9166,7 @@
         </w:r>
         <w:r>
           <w:rPr>
-            <w:rStyle w:val="ab"/>
+            <w:rStyle w:val="ac"/>
             <w:rFonts w:cs="Times New Roman"/>
             <w:szCs w:val="28"/>
           </w:rPr>
@@ -8543,7 +9211,7 @@
     <w:p>
       <w:pPr>
         <w:rPr>
-          <w:rStyle w:val="ab"/>
+          <w:rStyle w:val="ac"/>
           <w:rFonts w:cs="Times New Roman"/>
           <w:szCs w:val="28"/>
         </w:rPr>
@@ -8559,8 +9227,8 @@
       </w:pPr>
     </w:p>
     <w:sectPr>
-      <w:footerReference w:type="default" r:id="rId23"/>
-      <w:footerReference w:type="first" r:id="rId24"/>
+      <w:footerReference w:type="default" r:id="rId28"/>
+      <w:footerReference w:type="first" r:id="rId29"/>
       <w:pgSz w:w="11906" w:h="16838"/>
       <w:pgMar w:top="1134" w:right="850" w:bottom="1134" w:left="1701" w:header="708" w:footer="708" w:gutter="0"/>
       <w:pgNumType w:start="3"/>
@@ -8611,7 +9279,7 @@
     <w:sdtContent>
       <w:p>
         <w:pPr>
-          <w:pStyle w:val="ae"/>
+          <w:pStyle w:val="af"/>
           <w:jc w:val="right"/>
         </w:pPr>
         <w:r>
@@ -8637,7 +9305,7 @@
   </w:sdt>
   <w:p>
     <w:pPr>
-      <w:pStyle w:val="ae"/>
+      <w:pStyle w:val="af"/>
     </w:pPr>
   </w:p>
 </w:ftr>
@@ -8647,12 +9315,12 @@
 <w:ftr xmlns:wpc="http://schemas.microsoft.com/office/word/2010/wordprocessingCanvas" xmlns:cx="http://schemas.microsoft.com/office/drawing/2014/chartex" xmlns:mc="http://schemas.openxmlformats.org/markup-compatibility/2006" xmlns:o="urn:schemas-microsoft-com:office:office" xmlns:r="http://schemas.openxmlformats.org/officeDocument/2006/relationships" xmlns:m="http://schemas.openxmlformats.org/officeDocument/2006/math" xmlns:v="urn:schemas-microsoft-com:vml" xmlns:wp14="http://schemas.microsoft.com/office/word/2010/wordprocessingDrawing" xmlns:wp="http://schemas.openxmlformats.org/drawingml/2006/wordprocessingDrawing" xmlns:w10="urn:schemas-microsoft-com:office:word" xmlns:w="http://schemas.openxmlformats.org/wordprocessingml/2006/main" xmlns:w14="http://schemas.microsoft.com/office/word/2010/wordml" xmlns:w15="http://schemas.microsoft.com/office/word/2012/wordml" xmlns:w16se="http://schemas.microsoft.com/office/word/2015/wordml/symex" xmlns:wpg="http://schemas.microsoft.com/office/word/2010/wordprocessingGroup" xmlns:wpi="http://schemas.microsoft.com/office/word/2010/wordprocessingInk" xmlns:wne="http://schemas.microsoft.com/office/word/2006/wordml" xmlns:wps="http://schemas.microsoft.com/office/word/2010/wordprocessingShape" mc:Ignorable="w14 w15 w16se wp14">
   <w:p>
     <w:pPr>
-      <w:pStyle w:val="ae"/>
+      <w:pStyle w:val="af"/>
     </w:pPr>
   </w:p>
   <w:p>
     <w:pPr>
-      <w:pStyle w:val="ae"/>
+      <w:pStyle w:val="af"/>
     </w:pPr>
   </w:p>
 </w:ftr>
@@ -9460,6 +10128,123 @@
     </w:lvl>
   </w:abstractNum>
   <w:abstractNum w:abstractNumId="8" w15:restartNumberingAfterBreak="0">
+    <w:nsid w:val="56D85F6E"/>
+    <w:multiLevelType w:val="hybridMultilevel"/>
+    <w:tmpl w:val="ADD2C89E"/>
+    <w:lvl w:ilvl="0" w:tplc="0658BB8A">
+      <w:start w:val="1"/>
+      <w:numFmt w:val="bullet"/>
+      <w:pStyle w:val="a1"/>
+      <w:lvlText w:val=""/>
+      <w:lvlJc w:val="left"/>
+      <w:pPr>
+        <w:tabs>
+          <w:tab w:val="num" w:pos="360"/>
+        </w:tabs>
+        <w:ind w:left="360" w:hanging="360"/>
+      </w:pPr>
+      <w:rPr>
+        <w:rFonts w:ascii="Symbol" w:hAnsi="Symbol" w:hint="default"/>
+      </w:rPr>
+    </w:lvl>
+    <w:lvl w:ilvl="1" w:tplc="685CEED8">
+      <w:start w:val="1"/>
+      <w:numFmt w:val="bullet"/>
+      <w:lvlText w:val="o"/>
+      <w:lvlJc w:val="left"/>
+      <w:pPr>
+        <w:ind w:left="1440" w:hanging="360"/>
+      </w:pPr>
+      <w:rPr>
+        <w:rFonts w:ascii="Courier New" w:hAnsi="Courier New" w:hint="default"/>
+      </w:rPr>
+    </w:lvl>
+    <w:lvl w:ilvl="2" w:tplc="8A7054B8" w:tentative="1">
+      <w:start w:val="1"/>
+      <w:numFmt w:val="bullet"/>
+      <w:lvlText w:val=""/>
+      <w:lvlJc w:val="left"/>
+      <w:pPr>
+        <w:ind w:left="2160" w:hanging="360"/>
+      </w:pPr>
+      <w:rPr>
+        <w:rFonts w:ascii="Wingdings" w:hAnsi="Wingdings" w:hint="default"/>
+      </w:rPr>
+    </w:lvl>
+    <w:lvl w:ilvl="3" w:tplc="9FC2832C" w:tentative="1">
+      <w:start w:val="1"/>
+      <w:numFmt w:val="bullet"/>
+      <w:lvlText w:val=""/>
+      <w:lvlJc w:val="left"/>
+      <w:pPr>
+        <w:ind w:left="2880" w:hanging="360"/>
+      </w:pPr>
+      <w:rPr>
+        <w:rFonts w:ascii="Symbol" w:hAnsi="Symbol" w:hint="default"/>
+      </w:rPr>
+    </w:lvl>
+    <w:lvl w:ilvl="4" w:tplc="D7EE8146" w:tentative="1">
+      <w:start w:val="1"/>
+      <w:numFmt w:val="bullet"/>
+      <w:lvlText w:val="o"/>
+      <w:lvlJc w:val="left"/>
+      <w:pPr>
+        <w:ind w:left="3600" w:hanging="360"/>
+      </w:pPr>
+      <w:rPr>
+        <w:rFonts w:ascii="Courier New" w:hAnsi="Courier New" w:hint="default"/>
+      </w:rPr>
+    </w:lvl>
+    <w:lvl w:ilvl="5" w:tplc="F7FE9146" w:tentative="1">
+      <w:start w:val="1"/>
+      <w:numFmt w:val="bullet"/>
+      <w:lvlText w:val=""/>
+      <w:lvlJc w:val="left"/>
+      <w:pPr>
+        <w:ind w:left="4320" w:hanging="360"/>
+      </w:pPr>
+      <w:rPr>
+        <w:rFonts w:ascii="Wingdings" w:hAnsi="Wingdings" w:hint="default"/>
+      </w:rPr>
+    </w:lvl>
+    <w:lvl w:ilvl="6" w:tplc="D51E6354" w:tentative="1">
+      <w:start w:val="1"/>
+      <w:numFmt w:val="bullet"/>
+      <w:lvlText w:val=""/>
+      <w:lvlJc w:val="left"/>
+      <w:pPr>
+        <w:ind w:left="5040" w:hanging="360"/>
+      </w:pPr>
+      <w:rPr>
+        <w:rFonts w:ascii="Symbol" w:hAnsi="Symbol" w:hint="default"/>
+      </w:rPr>
+    </w:lvl>
+    <w:lvl w:ilvl="7" w:tplc="04744F92" w:tentative="1">
+      <w:start w:val="1"/>
+      <w:numFmt w:val="bullet"/>
+      <w:lvlText w:val="o"/>
+      <w:lvlJc w:val="left"/>
+      <w:pPr>
+        <w:ind w:left="5760" w:hanging="360"/>
+      </w:pPr>
+      <w:rPr>
+        <w:rFonts w:ascii="Courier New" w:hAnsi="Courier New" w:hint="default"/>
+      </w:rPr>
+    </w:lvl>
+    <w:lvl w:ilvl="8" w:tplc="08842F7A" w:tentative="1">
+      <w:start w:val="1"/>
+      <w:numFmt w:val="bullet"/>
+      <w:lvlText w:val=""/>
+      <w:lvlJc w:val="left"/>
+      <w:pPr>
+        <w:ind w:left="6480" w:hanging="360"/>
+      </w:pPr>
+      <w:rPr>
+        <w:rFonts w:ascii="Wingdings" w:hAnsi="Wingdings" w:hint="default"/>
+      </w:rPr>
+    </w:lvl>
+  </w:abstractNum>
+  <w:abstractNum w:abstractNumId="9" w15:restartNumberingAfterBreak="0">
     <w:nsid w:val="5E6E6B6B"/>
     <w:multiLevelType w:val="hybridMultilevel"/>
     <w:tmpl w:val="840E9F30"/>
@@ -9572,7 +10357,7 @@
       </w:rPr>
     </w:lvl>
   </w:abstractNum>
-  <w:abstractNum w:abstractNumId="9" w15:restartNumberingAfterBreak="0">
+  <w:abstractNum w:abstractNumId="10" w15:restartNumberingAfterBreak="0">
     <w:nsid w:val="5FBE37DB"/>
     <w:multiLevelType w:val="hybridMultilevel"/>
     <w:tmpl w:val="F22ACD16"/>
@@ -9685,7 +10470,7 @@
       </w:rPr>
     </w:lvl>
   </w:abstractNum>
-  <w:abstractNum w:abstractNumId="10" w15:restartNumberingAfterBreak="0">
+  <w:abstractNum w:abstractNumId="11" w15:restartNumberingAfterBreak="0">
     <w:nsid w:val="60F72460"/>
     <w:multiLevelType w:val="multilevel"/>
     <w:tmpl w:val="B900B16E"/>
@@ -9834,7 +10619,7 @@
       </w:rPr>
     </w:lvl>
   </w:abstractNum>
-  <w:abstractNum w:abstractNumId="11" w15:restartNumberingAfterBreak="0">
+  <w:abstractNum w:abstractNumId="12" w15:restartNumberingAfterBreak="0">
     <w:nsid w:val="68E31DD8"/>
     <w:multiLevelType w:val="hybridMultilevel"/>
     <w:tmpl w:val="1778DDA6"/>
@@ -9948,7 +10733,7 @@
       </w:rPr>
     </w:lvl>
   </w:abstractNum>
-  <w:abstractNum w:abstractNumId="12" w15:restartNumberingAfterBreak="0">
+  <w:abstractNum w:abstractNumId="13" w15:restartNumberingAfterBreak="0">
     <w:nsid w:val="6F57356A"/>
     <w:multiLevelType w:val="hybridMultilevel"/>
     <w:tmpl w:val="89D63F30"/>
@@ -10038,7 +10823,7 @@
       </w:pPr>
     </w:lvl>
   </w:abstractNum>
-  <w:abstractNum w:abstractNumId="13" w15:restartNumberingAfterBreak="0">
+  <w:abstractNum w:abstractNumId="14" w15:restartNumberingAfterBreak="0">
     <w:nsid w:val="71E6487A"/>
     <w:multiLevelType w:val="hybridMultilevel"/>
     <w:tmpl w:val="8AB4C7B0"/>
@@ -10152,7 +10937,7 @@
       </w:rPr>
     </w:lvl>
   </w:abstractNum>
-  <w:abstractNum w:abstractNumId="14" w15:restartNumberingAfterBreak="0">
+  <w:abstractNum w:abstractNumId="15" w15:restartNumberingAfterBreak="0">
     <w:nsid w:val="78DC6338"/>
     <w:multiLevelType w:val="hybridMultilevel"/>
     <w:tmpl w:val="41DCE552"/>
@@ -10238,7 +11023,7 @@
       </w:pPr>
     </w:lvl>
   </w:abstractNum>
-  <w:abstractNum w:abstractNumId="15" w15:restartNumberingAfterBreak="0">
+  <w:abstractNum w:abstractNumId="16" w15:restartNumberingAfterBreak="0">
     <w:nsid w:val="796446E0"/>
     <w:multiLevelType w:val="hybridMultilevel"/>
     <w:tmpl w:val="FBAEF8D4"/>
@@ -10353,10 +11138,10 @@
     </w:lvl>
   </w:abstractNum>
   <w:num w:numId="1">
-    <w:abstractNumId w:val="9"/>
+    <w:abstractNumId w:val="10"/>
   </w:num>
   <w:num w:numId="2">
-    <w:abstractNumId w:val="14"/>
+    <w:abstractNumId w:val="15"/>
   </w:num>
   <w:num w:numId="3">
     <w:abstractNumId w:val="2"/>
@@ -10365,13 +11150,13 @@
     <w:abstractNumId w:val="3"/>
   </w:num>
   <w:num w:numId="5">
-    <w:abstractNumId w:val="8"/>
+    <w:abstractNumId w:val="9"/>
   </w:num>
   <w:num w:numId="6">
-    <w:abstractNumId w:val="13"/>
+    <w:abstractNumId w:val="14"/>
   </w:num>
   <w:num w:numId="7">
-    <w:abstractNumId w:val="11"/>
+    <w:abstractNumId w:val="12"/>
   </w:num>
   <w:num w:numId="8">
     <w:abstractNumId w:val="7"/>
@@ -10410,19 +11195,10 @@
     </w:lvlOverride>
   </w:num>
   <w:num w:numId="11">
-    <w:abstractNumId w:val="12"/>
+    <w:abstractNumId w:val="13"/>
   </w:num>
   <w:num w:numId="12">
     <w:abstractNumId w:val="4"/>
-    <w:lvlOverride w:ilvl="0"/>
-    <w:lvlOverride w:ilvl="1"/>
-    <w:lvlOverride w:ilvl="2"/>
-    <w:lvlOverride w:ilvl="3"/>
-    <w:lvlOverride w:ilvl="4"/>
-    <w:lvlOverride w:ilvl="5"/>
-    <w:lvlOverride w:ilvl="6"/>
-    <w:lvlOverride w:ilvl="7"/>
-    <w:lvlOverride w:ilvl="8"/>
   </w:num>
   <w:num w:numId="13">
     <w:abstractNumId w:val="6"/>
@@ -10455,40 +11231,16 @@
     </w:lvlOverride>
   </w:num>
   <w:num w:numId="14">
-    <w:abstractNumId w:val="10"/>
-    <w:lvlOverride w:ilvl="0"/>
-    <w:lvlOverride w:ilvl="1"/>
-    <w:lvlOverride w:ilvl="2"/>
-    <w:lvlOverride w:ilvl="3"/>
-    <w:lvlOverride w:ilvl="4"/>
-    <w:lvlOverride w:ilvl="5"/>
-    <w:lvlOverride w:ilvl="6"/>
-    <w:lvlOverride w:ilvl="7"/>
-    <w:lvlOverride w:ilvl="8"/>
+    <w:abstractNumId w:val="11"/>
   </w:num>
   <w:num w:numId="15">
     <w:abstractNumId w:val="1"/>
-    <w:lvlOverride w:ilvl="0"/>
-    <w:lvlOverride w:ilvl="1"/>
-    <w:lvlOverride w:ilvl="2"/>
-    <w:lvlOverride w:ilvl="3"/>
-    <w:lvlOverride w:ilvl="4"/>
-    <w:lvlOverride w:ilvl="5"/>
-    <w:lvlOverride w:ilvl="6"/>
-    <w:lvlOverride w:ilvl="7"/>
-    <w:lvlOverride w:ilvl="8"/>
   </w:num>
   <w:num w:numId="16">
-    <w:abstractNumId w:val="15"/>
-    <w:lvlOverride w:ilvl="0"/>
-    <w:lvlOverride w:ilvl="1"/>
-    <w:lvlOverride w:ilvl="2"/>
-    <w:lvlOverride w:ilvl="3"/>
-    <w:lvlOverride w:ilvl="4"/>
-    <w:lvlOverride w:ilvl="5"/>
-    <w:lvlOverride w:ilvl="6"/>
-    <w:lvlOverride w:ilvl="7"/>
-    <w:lvlOverride w:ilvl="8"/>
+    <w:abstractNumId w:val="16"/>
+  </w:num>
+  <w:num w:numId="17">
+    <w:abstractNumId w:val="8"/>
   </w:num>
 </w:numbering>
 </file>
@@ -10883,7 +11635,7 @@
     <w:lsdException w:name="List Table 6 Colorful Accent 6" w:uiPriority="51"/>
     <w:lsdException w:name="List Table 7 Colorful Accent 6" w:uiPriority="52"/>
   </w:latentStyles>
-  <w:style w:type="paragraph" w:default="1" w:styleId="a1">
+  <w:style w:type="paragraph" w:default="1" w:styleId="a2">
     <w:name w:val="Normal"/>
     <w:qFormat/>
     <w:rsid w:val="003E0C84"/>
@@ -10899,8 +11651,8 @@
   </w:style>
   <w:style w:type="paragraph" w:styleId="1">
     <w:name w:val="heading 1"/>
-    <w:basedOn w:val="a1"/>
-    <w:next w:val="a1"/>
+    <w:basedOn w:val="a2"/>
+    <w:next w:val="a2"/>
     <w:link w:val="10"/>
     <w:uiPriority w:val="9"/>
     <w:qFormat/>
@@ -10920,8 +11672,8 @@
   </w:style>
   <w:style w:type="paragraph" w:styleId="2">
     <w:name w:val="heading 2"/>
-    <w:basedOn w:val="a1"/>
-    <w:next w:val="a1"/>
+    <w:basedOn w:val="a2"/>
+    <w:next w:val="a2"/>
     <w:link w:val="20"/>
     <w:uiPriority w:val="9"/>
     <w:unhideWhenUsed/>
@@ -10940,13 +11692,13 @@
       <w:szCs w:val="26"/>
     </w:rPr>
   </w:style>
-  <w:style w:type="character" w:default="1" w:styleId="a2">
+  <w:style w:type="character" w:default="1" w:styleId="a3">
     <w:name w:val="Default Paragraph Font"/>
     <w:uiPriority w:val="1"/>
     <w:semiHidden/>
     <w:unhideWhenUsed/>
   </w:style>
-  <w:style w:type="table" w:default="1" w:styleId="a3">
+  <w:style w:type="table" w:default="1" w:styleId="a4">
     <w:name w:val="Normal Table"/>
     <w:uiPriority w:val="99"/>
     <w:semiHidden/>
@@ -10961,7 +11713,7 @@
       </w:tblCellMar>
     </w:tblPr>
   </w:style>
-  <w:style w:type="numbering" w:default="1" w:styleId="a4">
+  <w:style w:type="numbering" w:default="1" w:styleId="a5">
     <w:name w:val="No List"/>
     <w:uiPriority w:val="99"/>
     <w:semiHidden/>
@@ -10969,7 +11721,7 @@
   </w:style>
   <w:style w:type="character" w:customStyle="1" w:styleId="10">
     <w:name w:val="Заголовок 1 Знак"/>
-    <w:basedOn w:val="a2"/>
+    <w:basedOn w:val="a3"/>
     <w:link w:val="1"/>
     <w:uiPriority w:val="9"/>
     <w:rsid w:val="007761C3"/>
@@ -10980,10 +11732,10 @@
       <w:szCs w:val="32"/>
     </w:rPr>
   </w:style>
-  <w:style w:type="paragraph" w:styleId="a5">
+  <w:style w:type="paragraph" w:styleId="a6">
     <w:name w:val="TOC Heading"/>
     <w:basedOn w:val="1"/>
-    <w:next w:val="a1"/>
+    <w:next w:val="a2"/>
     <w:uiPriority w:val="39"/>
     <w:unhideWhenUsed/>
     <w:qFormat/>
@@ -10998,10 +11750,10 @@
       <w:lang w:eastAsia="ru-RU"/>
     </w:rPr>
   </w:style>
-  <w:style w:type="paragraph" w:styleId="a6">
+  <w:style w:type="paragraph" w:styleId="a7">
     <w:name w:val="List Paragraph"/>
-    <w:basedOn w:val="a1"/>
-    <w:link w:val="a7"/>
+    <w:basedOn w:val="a2"/>
+    <w:link w:val="a8"/>
     <w:uiPriority w:val="34"/>
     <w:qFormat/>
     <w:rsid w:val="007761C3"/>
@@ -11016,17 +11768,17 @@
       <w:sz w:val="22"/>
     </w:rPr>
   </w:style>
-  <w:style w:type="character" w:customStyle="1" w:styleId="a7">
+  <w:style w:type="character" w:customStyle="1" w:styleId="a8">
     <w:name w:val="Абзац списка Знак"/>
-    <w:basedOn w:val="a2"/>
-    <w:link w:val="a6"/>
+    <w:basedOn w:val="a3"/>
+    <w:link w:val="a7"/>
     <w:uiPriority w:val="34"/>
     <w:rsid w:val="007761C3"/>
   </w:style>
-  <w:style w:type="paragraph" w:styleId="a8">
+  <w:style w:type="paragraph" w:styleId="a9">
     <w:name w:val="Normal (Web)"/>
-    <w:basedOn w:val="a1"/>
-    <w:link w:val="a9"/>
+    <w:basedOn w:val="a2"/>
+    <w:link w:val="aa"/>
     <w:uiPriority w:val="99"/>
     <w:unhideWhenUsed/>
     <w:rsid w:val="007761C3"/>
@@ -11042,9 +11794,9 @@
       <w:lang w:eastAsia="ru-RU"/>
     </w:rPr>
   </w:style>
-  <w:style w:type="character" w:styleId="aa">
+  <w:style w:type="character" w:styleId="ab">
     <w:name w:val="Strong"/>
-    <w:basedOn w:val="a2"/>
+    <w:basedOn w:val="a3"/>
     <w:uiPriority w:val="22"/>
     <w:qFormat/>
     <w:rsid w:val="007761C3"/>
@@ -11053,10 +11805,10 @@
       <w:bCs/>
     </w:rPr>
   </w:style>
-  <w:style w:type="character" w:customStyle="1" w:styleId="a9">
+  <w:style w:type="character" w:customStyle="1" w:styleId="aa">
     <w:name w:val="Обычный (веб) Знак"/>
-    <w:basedOn w:val="a2"/>
-    <w:link w:val="a8"/>
+    <w:basedOn w:val="a3"/>
+    <w:link w:val="a9"/>
     <w:uiPriority w:val="99"/>
     <w:rsid w:val="007761C3"/>
     <w:rPr>
@@ -11066,9 +11818,9 @@
       <w:lang w:eastAsia="ru-RU"/>
     </w:rPr>
   </w:style>
-  <w:style w:type="character" w:styleId="ab">
+  <w:style w:type="character" w:styleId="ac">
     <w:name w:val="Hyperlink"/>
-    <w:basedOn w:val="a2"/>
+    <w:basedOn w:val="a3"/>
     <w:uiPriority w:val="99"/>
     <w:unhideWhenUsed/>
     <w:rsid w:val="00653246"/>
@@ -11079,8 +11831,8 @@
   </w:style>
   <w:style w:type="paragraph" w:styleId="11">
     <w:name w:val="toc 1"/>
-    <w:basedOn w:val="a1"/>
-    <w:next w:val="a1"/>
+    <w:basedOn w:val="a2"/>
+    <w:next w:val="a2"/>
     <w:autoRedefine/>
     <w:uiPriority w:val="39"/>
     <w:unhideWhenUsed/>
@@ -11089,10 +11841,10 @@
       <w:spacing w:after="100"/>
     </w:pPr>
   </w:style>
-  <w:style w:type="paragraph" w:styleId="ac">
+  <w:style w:type="paragraph" w:styleId="ad">
     <w:name w:val="header"/>
-    <w:basedOn w:val="a1"/>
-    <w:link w:val="ad"/>
+    <w:basedOn w:val="a2"/>
+    <w:link w:val="ae"/>
     <w:uiPriority w:val="99"/>
     <w:unhideWhenUsed/>
     <w:rsid w:val="000D47C2"/>
@@ -11104,10 +11856,10 @@
       <w:spacing w:line="240" w:lineRule="auto"/>
     </w:pPr>
   </w:style>
-  <w:style w:type="character" w:customStyle="1" w:styleId="ad">
+  <w:style w:type="character" w:customStyle="1" w:styleId="ae">
     <w:name w:val="Верхний колонтитул Знак"/>
-    <w:basedOn w:val="a2"/>
-    <w:link w:val="ac"/>
+    <w:basedOn w:val="a3"/>
+    <w:link w:val="ad"/>
     <w:uiPriority w:val="99"/>
     <w:rsid w:val="000D47C2"/>
     <w:rPr>
@@ -11115,10 +11867,10 @@
       <w:sz w:val="28"/>
     </w:rPr>
   </w:style>
-  <w:style w:type="paragraph" w:styleId="ae">
+  <w:style w:type="paragraph" w:styleId="af">
     <w:name w:val="footer"/>
-    <w:basedOn w:val="a1"/>
-    <w:link w:val="af"/>
+    <w:basedOn w:val="a2"/>
+    <w:link w:val="af0"/>
     <w:uiPriority w:val="99"/>
     <w:unhideWhenUsed/>
     <w:rsid w:val="000D47C2"/>
@@ -11130,10 +11882,10 @@
       <w:spacing w:line="240" w:lineRule="auto"/>
     </w:pPr>
   </w:style>
-  <w:style w:type="character" w:customStyle="1" w:styleId="af">
+  <w:style w:type="character" w:customStyle="1" w:styleId="af0">
     <w:name w:val="Нижний колонтитул Знак"/>
-    <w:basedOn w:val="a2"/>
-    <w:link w:val="ae"/>
+    <w:basedOn w:val="a3"/>
+    <w:link w:val="af"/>
     <w:uiPriority w:val="99"/>
     <w:rsid w:val="000D47C2"/>
     <w:rPr>
@@ -11141,9 +11893,9 @@
       <w:sz w:val="28"/>
     </w:rPr>
   </w:style>
-  <w:style w:type="character" w:customStyle="1" w:styleId="af0">
+  <w:style w:type="character" w:customStyle="1" w:styleId="af1">
     <w:name w:val="НАЗВАНИЯ РАЗДЕЛОВ Знак"/>
-    <w:basedOn w:val="a2"/>
+    <w:basedOn w:val="a3"/>
     <w:link w:val="a"/>
     <w:locked/>
     <w:rsid w:val="00F93191"/>
@@ -11158,8 +11910,8 @@
   </w:style>
   <w:style w:type="paragraph" w:customStyle="1" w:styleId="a">
     <w:name w:val="НАЗВАНИЯ РАЗДЕЛОВ"/>
-    <w:basedOn w:val="a1"/>
-    <w:link w:val="af0"/>
+    <w:basedOn w:val="a2"/>
+    <w:link w:val="af1"/>
     <w:qFormat/>
     <w:rsid w:val="00F93191"/>
     <w:pPr>
@@ -11194,7 +11946,7 @@
   </w:style>
   <w:style w:type="character" w:styleId="HTML">
     <w:name w:val="HTML Code"/>
-    <w:basedOn w:val="a2"/>
+    <w:basedOn w:val="a3"/>
     <w:uiPriority w:val="99"/>
     <w:semiHidden/>
     <w:unhideWhenUsed/>
@@ -11207,7 +11959,7 @@
   </w:style>
   <w:style w:type="character" w:customStyle="1" w:styleId="-0">
     <w:name w:val="Список с - Знак"/>
-    <w:basedOn w:val="a2"/>
+    <w:basedOn w:val="a3"/>
     <w:link w:val="-"/>
     <w:locked/>
     <w:rsid w:val="000878DA"/>
@@ -11221,7 +11973,7 @@
   </w:style>
   <w:style w:type="paragraph" w:customStyle="1" w:styleId="-">
     <w:name w:val="Список с -"/>
-    <w:basedOn w:val="a6"/>
+    <w:basedOn w:val="a7"/>
     <w:link w:val="-0"/>
     <w:rsid w:val="000878DA"/>
     <w:pPr>
@@ -11245,7 +11997,7 @@
   </w:style>
   <w:style w:type="character" w:customStyle="1" w:styleId="20">
     <w:name w:val="Заголовок 2 Знак"/>
-    <w:basedOn w:val="a2"/>
+    <w:basedOn w:val="a3"/>
     <w:link w:val="2"/>
     <w:uiPriority w:val="9"/>
     <w:rsid w:val="00BA4075"/>
@@ -11258,7 +12010,7 @@
   </w:style>
   <w:style w:type="character" w:customStyle="1" w:styleId="12">
     <w:name w:val="Стиль1. Основной текст Знак"/>
-    <w:basedOn w:val="a2"/>
+    <w:basedOn w:val="a3"/>
     <w:link w:val="13"/>
     <w:locked/>
     <w:rsid w:val="00F62B6A"/>
@@ -11271,7 +12023,7 @@
   </w:style>
   <w:style w:type="paragraph" w:customStyle="1" w:styleId="13">
     <w:name w:val="Стиль1. Основной текст"/>
-    <w:basedOn w:val="a1"/>
+    <w:basedOn w:val="a2"/>
     <w:link w:val="12"/>
     <w:qFormat/>
     <w:rsid w:val="00F62B6A"/>
@@ -11289,18 +12041,18 @@
   </w:style>
   <w:style w:type="character" w:customStyle="1" w:styleId="apple-converted-space">
     <w:name w:val="apple-converted-space"/>
-    <w:basedOn w:val="a2"/>
+    <w:basedOn w:val="a3"/>
     <w:rsid w:val="00F62B6A"/>
   </w:style>
   <w:style w:type="character" w:customStyle="1" w:styleId="keyword">
     <w:name w:val="keyword"/>
-    <w:basedOn w:val="a2"/>
+    <w:basedOn w:val="a3"/>
     <w:rsid w:val="00F62B6A"/>
   </w:style>
   <w:style w:type="paragraph" w:styleId="21">
     <w:name w:val="toc 2"/>
-    <w:basedOn w:val="a1"/>
-    <w:next w:val="a1"/>
+    <w:basedOn w:val="a2"/>
+    <w:next w:val="a2"/>
     <w:autoRedefine/>
     <w:uiPriority w:val="39"/>
     <w:unhideWhenUsed/>
@@ -11309,6 +12061,51 @@
       <w:spacing w:after="100"/>
       <w:ind w:left="280"/>
     </w:pPr>
+  </w:style>
+  <w:style w:type="paragraph" w:styleId="af2">
+    <w:name w:val="Body Text"/>
+    <w:basedOn w:val="a2"/>
+    <w:link w:val="af3"/>
+    <w:uiPriority w:val="99"/>
+    <w:rsid w:val="00B05670"/>
+    <w:pPr>
+      <w:spacing w:line="240" w:lineRule="auto"/>
+    </w:pPr>
+    <w:rPr>
+      <w:rFonts w:eastAsia="Calibri" w:cs="Times New Roman"/>
+    </w:rPr>
+  </w:style>
+  <w:style w:type="character" w:customStyle="1" w:styleId="af3">
+    <w:name w:val="Основной текст Знак"/>
+    <w:basedOn w:val="a3"/>
+    <w:link w:val="af2"/>
+    <w:uiPriority w:val="99"/>
+    <w:rsid w:val="00B05670"/>
+    <w:rPr>
+      <w:rFonts w:ascii="Times New Roman" w:eastAsia="Calibri" w:hAnsi="Times New Roman" w:cs="Times New Roman"/>
+      <w:sz w:val="28"/>
+    </w:rPr>
+  </w:style>
+  <w:style w:type="paragraph" w:styleId="a1">
+    <w:name w:val="List Bullet"/>
+    <w:basedOn w:val="a2"/>
+    <w:uiPriority w:val="99"/>
+    <w:rsid w:val="00B05670"/>
+    <w:pPr>
+      <w:numPr>
+        <w:numId w:val="17"/>
+      </w:numPr>
+      <w:tabs>
+        <w:tab w:val="clear" w:pos="360"/>
+        <w:tab w:val="left" w:pos="993"/>
+      </w:tabs>
+      <w:spacing w:line="240" w:lineRule="auto"/>
+      <w:ind w:left="0" w:firstLine="709"/>
+      <w:contextualSpacing/>
+    </w:pPr>
+    <w:rPr>
+      <w:rFonts w:eastAsia="Calibri" w:cs="Times New Roman"/>
+    </w:rPr>
   </w:style>
 </w:styles>
 </file>
@@ -11603,7 +12400,7 @@
 </file>
 
 <file path=customXml/itemProps1.xml><?xml version="1.0" encoding="utf-8"?>
-<ds:datastoreItem xmlns:ds="http://schemas.openxmlformats.org/officeDocument/2006/customXml" ds:itemID="{4B79C0EA-77FC-46C0-A441-C896F0B392A3}">
+<ds:datastoreItem xmlns:ds="http://schemas.openxmlformats.org/officeDocument/2006/customXml" ds:itemID="{3BEA51AD-81E8-4F73-A4DB-D000AC29D104}">
   <ds:schemaRefs>
     <ds:schemaRef ds:uri="http://schemas.openxmlformats.org/officeDocument/2006/bibliography"/>
   </ds:schemaRefs>

</xml_diff>